<commit_message>
docs : queries and report added
</commit_message>
<xml_diff>
--- a/Report.docx
+++ b/Report.docx
@@ -57,7 +57,23 @@
           <w:sz w:val="24"/>
           <w:szCs w:val="24"/>
         </w:rPr>
-        <w:t>Q1: what is the course SOEN6431 about?</w:t>
+        <w:t xml:space="preserve">Q1: </w:t>
+      </w:r>
+      <w:r>
+        <w:rPr>
+          <w:rFonts w:ascii="Times New Roman" w:hAnsi="Times New Roman" w:cs="Times New Roman"/>
+          <w:sz w:val="24"/>
+          <w:szCs w:val="24"/>
+        </w:rPr>
+        <w:t>W</w:t>
+      </w:r>
+      <w:r>
+        <w:rPr>
+          <w:rFonts w:ascii="Times New Roman" w:hAnsi="Times New Roman" w:cs="Times New Roman"/>
+          <w:sz w:val="24"/>
+          <w:szCs w:val="24"/>
+        </w:rPr>
+        <w:t>hat is the course SOEN6431 about?</w:t>
       </w:r>
     </w:p>
     <w:p>
@@ -142,7 +158,41 @@
           <w:sz w:val="24"/>
           <w:szCs w:val="24"/>
         </w:rPr>
-        <w:t>Q6: How many subjects did Jaynil study?</w:t>
+        <w:t xml:space="preserve">Q6: How many subjects did </w:t>
+      </w:r>
+      <w:proofErr w:type="spellStart"/>
+      <w:r>
+        <w:rPr>
+          <w:rFonts w:ascii="Times New Roman" w:hAnsi="Times New Roman" w:cs="Times New Roman"/>
+          <w:sz w:val="24"/>
+          <w:szCs w:val="24"/>
+        </w:rPr>
+        <w:t>Jaynil</w:t>
+      </w:r>
+      <w:proofErr w:type="spellEnd"/>
+      <w:r>
+        <w:rPr>
+          <w:rFonts w:ascii="Times New Roman" w:hAnsi="Times New Roman" w:cs="Times New Roman"/>
+          <w:sz w:val="24"/>
+          <w:szCs w:val="24"/>
+        </w:rPr>
+        <w:t xml:space="preserve"> stud</w:t>
+      </w:r>
+      <w:r>
+        <w:rPr>
+          <w:rFonts w:ascii="Times New Roman" w:hAnsi="Times New Roman" w:cs="Times New Roman"/>
+          <w:sz w:val="24"/>
+          <w:szCs w:val="24"/>
+        </w:rPr>
+        <w:t>ied</w:t>
+      </w:r>
+      <w:r>
+        <w:rPr>
+          <w:rFonts w:ascii="Times New Roman" w:hAnsi="Times New Roman" w:cs="Times New Roman"/>
+          <w:sz w:val="24"/>
+          <w:szCs w:val="24"/>
+        </w:rPr>
+        <w:t>?</w:t>
       </w:r>
     </w:p>
     <w:p>
@@ -193,7 +243,25 @@
           <w:sz w:val="24"/>
           <w:szCs w:val="24"/>
         </w:rPr>
-        <w:t>Q9: In which subjects Jaynil scored grade A?</w:t>
+        <w:t xml:space="preserve">Q9: In which subjects </w:t>
+      </w:r>
+      <w:proofErr w:type="spellStart"/>
+      <w:r>
+        <w:rPr>
+          <w:rFonts w:ascii="Times New Roman" w:hAnsi="Times New Roman" w:cs="Times New Roman"/>
+          <w:sz w:val="24"/>
+          <w:szCs w:val="24"/>
+        </w:rPr>
+        <w:t>Jaynil</w:t>
+      </w:r>
+      <w:proofErr w:type="spellEnd"/>
+      <w:r>
+        <w:rPr>
+          <w:rFonts w:ascii="Times New Roman" w:hAnsi="Times New Roman" w:cs="Times New Roman"/>
+          <w:sz w:val="24"/>
+          <w:szCs w:val="24"/>
+        </w:rPr>
+        <w:t xml:space="preserve"> scored grade A?</w:t>
       </w:r>
     </w:p>
     <w:p>
@@ -246,171 +314,3794 @@
     </w:p>
     <w:p>
       <w:pPr>
-        <w:rPr>
-          <w:rFonts w:ascii="Times New Roman" w:hAnsi="Times New Roman" w:cs="Times New Roman"/>
-          <w:b/>
-          <w:bCs/>
-          <w:sz w:val="24"/>
-          <w:szCs w:val="24"/>
-        </w:rPr>
-      </w:pPr>
-    </w:p>
-    <w:p>
-      <w:pPr>
-        <w:ind w:right="-279"/>
-        <w:rPr>
-          <w:rFonts w:ascii="Times New Roman" w:hAnsi="Times New Roman" w:cs="Times New Roman"/>
-          <w:sz w:val="24"/>
-          <w:szCs w:val="24"/>
-        </w:rPr>
-      </w:pPr>
-      <w:r>
-        <w:rPr>
-          <w:rFonts w:ascii="Times New Roman" w:hAnsi="Times New Roman" w:cs="Times New Roman"/>
-          <w:sz w:val="24"/>
-          <w:szCs w:val="24"/>
-        </w:rPr>
-        <w:t>We used several vocabularies to build the knowledge graph, like DBP, FOAF, DC, RDF, and RDFS.</w:t>
-      </w:r>
-      <w:r>
-        <w:rPr>
-          <w:rFonts w:ascii="Times New Roman" w:hAnsi="Times New Roman" w:cs="Times New Roman"/>
-          <w:sz w:val="24"/>
-          <w:szCs w:val="24"/>
+        <w:shd w:val="clear" w:color="auto" w:fill="FFFFFF"/>
+        <w:spacing w:after="0" w:line="240" w:lineRule="auto"/>
+        <w:jc w:val="both"/>
+        <w:rPr>
+          <w:rFonts w:ascii="Times New Roman" w:eastAsia="Times New Roman" w:hAnsi="Times New Roman" w:cs="Times New Roman"/>
+          <w:color w:val="222222"/>
+          <w:sz w:val="24"/>
+          <w:szCs w:val="24"/>
+          <w:lang w:eastAsia="en-CA"/>
+        </w:rPr>
+      </w:pPr>
+      <w:r>
+        <w:rPr>
+          <w:rFonts w:ascii="Times New Roman" w:eastAsia="Times New Roman" w:hAnsi="Times New Roman" w:cs="Times New Roman"/>
+          <w:color w:val="222222"/>
+          <w:sz w:val="24"/>
+          <w:szCs w:val="24"/>
+          <w:lang w:eastAsia="en-CA"/>
+        </w:rPr>
+        <w:t xml:space="preserve">There are a variety of vocabularies accessible for various reasons. We used several vocabularies to build the knowledge graph, like DBP, FOAF, DC, RDF, and RDFS. We utilised </w:t>
+      </w:r>
+      <w:proofErr w:type="spellStart"/>
+      <w:r>
+        <w:rPr>
+          <w:rFonts w:ascii="Times New Roman" w:eastAsia="Times New Roman" w:hAnsi="Times New Roman" w:cs="Times New Roman"/>
+          <w:color w:val="222222"/>
+          <w:sz w:val="24"/>
+          <w:szCs w:val="24"/>
+          <w:lang w:eastAsia="en-CA"/>
+        </w:rPr>
+        <w:t>foaf:name</w:t>
+      </w:r>
+      <w:proofErr w:type="spellEnd"/>
+      <w:r>
+        <w:rPr>
+          <w:rFonts w:ascii="Times New Roman" w:eastAsia="Times New Roman" w:hAnsi="Times New Roman" w:cs="Times New Roman"/>
+          <w:color w:val="222222"/>
+          <w:sz w:val="24"/>
+          <w:szCs w:val="24"/>
+          <w:lang w:eastAsia="en-CA"/>
+        </w:rPr>
+        <w:t xml:space="preserve"> from the FOAF ontology to define the entity in the knowledge graph that is related to individuals. We used DBP as a prefix to attach a </w:t>
+      </w:r>
+      <w:proofErr w:type="spellStart"/>
+      <w:r>
+        <w:rPr>
+          <w:rFonts w:ascii="Times New Roman" w:eastAsia="Times New Roman" w:hAnsi="Times New Roman" w:cs="Times New Roman"/>
+          <w:color w:val="222222"/>
+          <w:sz w:val="24"/>
+          <w:szCs w:val="24"/>
+          <w:lang w:eastAsia="en-CA"/>
+        </w:rPr>
+        <w:t>dbpedia</w:t>
+      </w:r>
+      <w:proofErr w:type="spellEnd"/>
+      <w:r>
+        <w:rPr>
+          <w:rFonts w:ascii="Times New Roman" w:eastAsia="Times New Roman" w:hAnsi="Times New Roman" w:cs="Times New Roman"/>
+          <w:color w:val="222222"/>
+          <w:sz w:val="24"/>
+          <w:szCs w:val="24"/>
+          <w:lang w:eastAsia="en-CA"/>
+        </w:rPr>
+        <w:t xml:space="preserve"> link in triples, and this DBP is used in many places, such as topics </w:t>
+      </w:r>
+      <w:r>
+        <w:rPr>
+          <w:rFonts w:ascii="Times New Roman" w:eastAsia="Times New Roman" w:hAnsi="Times New Roman" w:cs="Times New Roman"/>
+          <w:color w:val="222222"/>
+          <w:sz w:val="24"/>
+          <w:szCs w:val="24"/>
+          <w:lang w:eastAsia="en-CA"/>
+        </w:rPr>
+        <w:t>of</w:t>
+      </w:r>
+      <w:r>
+        <w:rPr>
+          <w:rFonts w:ascii="Times New Roman" w:eastAsia="Times New Roman" w:hAnsi="Times New Roman" w:cs="Times New Roman"/>
+          <w:color w:val="222222"/>
+          <w:sz w:val="24"/>
+          <w:szCs w:val="24"/>
+          <w:lang w:eastAsia="en-CA"/>
         </w:rPr>
         <w:t xml:space="preserve"> </w:t>
       </w:r>
-    </w:p>
-    <w:p>
-      <w:pPr>
-        <w:rPr>
-          <w:rFonts w:ascii="Times New Roman" w:hAnsi="Times New Roman" w:cs="Times New Roman"/>
-        </w:rPr>
-      </w:pPr>
-    </w:p>
-    <w:p>
-      <w:pPr>
-        <w:rPr>
-          <w:rFonts w:ascii="Times New Roman" w:hAnsi="Times New Roman" w:cs="Times New Roman"/>
-        </w:rPr>
-      </w:pPr>
-    </w:p>
-    <w:p>
-      <w:pPr>
-        <w:rPr>
-          <w:rFonts w:ascii="Times New Roman" w:hAnsi="Times New Roman" w:cs="Times New Roman"/>
-        </w:rPr>
-      </w:pPr>
-    </w:p>
-    <w:p>
-      <w:pPr>
-        <w:rPr>
-          <w:rFonts w:ascii="Times New Roman" w:hAnsi="Times New Roman" w:cs="Times New Roman"/>
-        </w:rPr>
-      </w:pPr>
-    </w:p>
-    <w:p>
-      <w:pPr>
-        <w:rPr>
-          <w:rFonts w:ascii="Times New Roman" w:hAnsi="Times New Roman" w:cs="Times New Roman"/>
-        </w:rPr>
-      </w:pPr>
-    </w:p>
-    <w:p>
-      <w:pPr>
-        <w:rPr>
-          <w:rFonts w:ascii="Times New Roman" w:hAnsi="Times New Roman" w:cs="Times New Roman"/>
-        </w:rPr>
-      </w:pPr>
-    </w:p>
-    <w:p>
-      <w:pPr>
-        <w:rPr>
-          <w:rFonts w:ascii="Times New Roman" w:hAnsi="Times New Roman" w:cs="Times New Roman"/>
-        </w:rPr>
-      </w:pPr>
-    </w:p>
-    <w:p>
-      <w:pPr>
-        <w:rPr>
-          <w:rFonts w:ascii="Times New Roman" w:hAnsi="Times New Roman" w:cs="Times New Roman"/>
-        </w:rPr>
-      </w:pPr>
-    </w:p>
-    <w:p>
-      <w:pPr>
-        <w:rPr>
-          <w:rFonts w:ascii="Times New Roman" w:hAnsi="Times New Roman" w:cs="Times New Roman"/>
-        </w:rPr>
-      </w:pPr>
-    </w:p>
-    <w:p>
-      <w:pPr>
-        <w:rPr>
-          <w:rFonts w:ascii="Times New Roman" w:hAnsi="Times New Roman" w:cs="Times New Roman"/>
-        </w:rPr>
-      </w:pPr>
-    </w:p>
-    <w:p>
-      <w:pPr>
-        <w:rPr>
-          <w:rFonts w:ascii="Times New Roman" w:hAnsi="Times New Roman" w:cs="Times New Roman"/>
-        </w:rPr>
-      </w:pPr>
-    </w:p>
-    <w:p>
-      <w:pPr>
-        <w:rPr>
-          <w:rFonts w:ascii="Times New Roman" w:hAnsi="Times New Roman" w:cs="Times New Roman"/>
-        </w:rPr>
-      </w:pPr>
-    </w:p>
-    <w:p>
-      <w:pPr>
-        <w:rPr>
-          <w:rFonts w:ascii="Times New Roman" w:hAnsi="Times New Roman" w:cs="Times New Roman"/>
-        </w:rPr>
-      </w:pPr>
-    </w:p>
-    <w:p>
-      <w:pPr>
-        <w:rPr>
-          <w:rFonts w:ascii="Times New Roman" w:hAnsi="Times New Roman" w:cs="Times New Roman"/>
-        </w:rPr>
-      </w:pPr>
-    </w:p>
-    <w:p>
-      <w:pPr>
-        <w:rPr>
-          <w:rFonts w:ascii="Times New Roman" w:hAnsi="Times New Roman" w:cs="Times New Roman"/>
-        </w:rPr>
-      </w:pPr>
-    </w:p>
-    <w:p>
-      <w:pPr>
-        <w:rPr>
-          <w:rFonts w:ascii="Times New Roman" w:hAnsi="Times New Roman" w:cs="Times New Roman"/>
-        </w:rPr>
-      </w:pPr>
-    </w:p>
-    <w:p>
-      <w:pPr>
-        <w:rPr>
-          <w:rFonts w:ascii="Times New Roman" w:hAnsi="Times New Roman" w:cs="Times New Roman"/>
-        </w:rPr>
-      </w:pPr>
-    </w:p>
-    <w:p>
-      <w:pPr>
-        <w:rPr>
-          <w:rFonts w:ascii="Times New Roman" w:hAnsi="Times New Roman" w:cs="Times New Roman"/>
-        </w:rPr>
-      </w:pPr>
-    </w:p>
-    <w:p>
-      <w:pPr>
-        <w:rPr>
-          <w:rFonts w:ascii="Times New Roman" w:hAnsi="Times New Roman" w:cs="Times New Roman"/>
+      <w:r>
+        <w:rPr>
+          <w:rFonts w:ascii="Times New Roman" w:eastAsia="Times New Roman" w:hAnsi="Times New Roman" w:cs="Times New Roman"/>
+          <w:color w:val="222222"/>
+          <w:sz w:val="24"/>
+          <w:szCs w:val="24"/>
+          <w:lang w:eastAsia="en-CA"/>
+        </w:rPr>
+        <w:t>lectures</w:t>
+      </w:r>
+      <w:r>
+        <w:rPr>
+          <w:rFonts w:ascii="Times New Roman" w:eastAsia="Times New Roman" w:hAnsi="Times New Roman" w:cs="Times New Roman"/>
+          <w:color w:val="222222"/>
+          <w:sz w:val="24"/>
+          <w:szCs w:val="24"/>
+          <w:lang w:eastAsia="en-CA"/>
+        </w:rPr>
+        <w:t xml:space="preserve">. To specify the course information and course number, the DC vocabulary's </w:t>
+      </w:r>
+      <w:proofErr w:type="spellStart"/>
+      <w:proofErr w:type="gramStart"/>
+      <w:r>
+        <w:rPr>
+          <w:rFonts w:ascii="Times New Roman" w:eastAsia="Times New Roman" w:hAnsi="Times New Roman" w:cs="Times New Roman"/>
+          <w:color w:val="222222"/>
+          <w:sz w:val="24"/>
+          <w:szCs w:val="24"/>
+          <w:lang w:eastAsia="en-CA"/>
+        </w:rPr>
+        <w:t>dc:description</w:t>
+      </w:r>
+      <w:proofErr w:type="spellEnd"/>
+      <w:proofErr w:type="gramEnd"/>
+      <w:r>
+        <w:rPr>
+          <w:rFonts w:ascii="Times New Roman" w:eastAsia="Times New Roman" w:hAnsi="Times New Roman" w:cs="Times New Roman"/>
+          <w:color w:val="222222"/>
+          <w:sz w:val="24"/>
+          <w:szCs w:val="24"/>
+          <w:lang w:eastAsia="en-CA"/>
+        </w:rPr>
+        <w:t xml:space="preserve"> and </w:t>
+      </w:r>
+      <w:proofErr w:type="spellStart"/>
+      <w:r>
+        <w:rPr>
+          <w:rFonts w:ascii="Times New Roman" w:eastAsia="Times New Roman" w:hAnsi="Times New Roman" w:cs="Times New Roman"/>
+          <w:color w:val="222222"/>
+          <w:sz w:val="24"/>
+          <w:szCs w:val="24"/>
+          <w:lang w:eastAsia="en-CA"/>
+        </w:rPr>
+        <w:t>dc:identifier</w:t>
+      </w:r>
+      <w:proofErr w:type="spellEnd"/>
+      <w:r>
+        <w:rPr>
+          <w:rFonts w:ascii="Times New Roman" w:eastAsia="Times New Roman" w:hAnsi="Times New Roman" w:cs="Times New Roman"/>
+          <w:color w:val="222222"/>
+          <w:sz w:val="24"/>
+          <w:szCs w:val="24"/>
+          <w:lang w:eastAsia="en-CA"/>
+        </w:rPr>
+        <w:t xml:space="preserve"> attributes are applied. We also used the </w:t>
+      </w:r>
+      <w:proofErr w:type="spellStart"/>
+      <w:proofErr w:type="gramStart"/>
+      <w:r>
+        <w:rPr>
+          <w:rFonts w:ascii="Times New Roman" w:eastAsia="Times New Roman" w:hAnsi="Times New Roman" w:cs="Times New Roman"/>
+          <w:color w:val="222222"/>
+          <w:sz w:val="24"/>
+          <w:szCs w:val="24"/>
+          <w:lang w:eastAsia="en-CA"/>
+        </w:rPr>
+        <w:t>rdfs:seeAlso</w:t>
+      </w:r>
+      <w:proofErr w:type="spellEnd"/>
+      <w:proofErr w:type="gramEnd"/>
+      <w:r>
+        <w:rPr>
+          <w:rFonts w:ascii="Times New Roman" w:eastAsia="Times New Roman" w:hAnsi="Times New Roman" w:cs="Times New Roman"/>
+          <w:color w:val="222222"/>
+          <w:sz w:val="24"/>
+          <w:szCs w:val="24"/>
+          <w:lang w:eastAsia="en-CA"/>
+        </w:rPr>
+        <w:t xml:space="preserve"> property to add course resources like an overview, as well as the </w:t>
+      </w:r>
+      <w:proofErr w:type="spellStart"/>
+      <w:r>
+        <w:rPr>
+          <w:rFonts w:ascii="Times New Roman" w:eastAsia="Times New Roman" w:hAnsi="Times New Roman" w:cs="Times New Roman"/>
+          <w:color w:val="222222"/>
+          <w:sz w:val="24"/>
+          <w:szCs w:val="24"/>
+          <w:lang w:eastAsia="en-CA"/>
+        </w:rPr>
+        <w:t>rdfs:comment</w:t>
+      </w:r>
+      <w:proofErr w:type="spellEnd"/>
+      <w:r>
+        <w:rPr>
+          <w:rFonts w:ascii="Times New Roman" w:eastAsia="Times New Roman" w:hAnsi="Times New Roman" w:cs="Times New Roman"/>
+          <w:color w:val="222222"/>
+          <w:sz w:val="24"/>
+          <w:szCs w:val="24"/>
+          <w:lang w:eastAsia="en-CA"/>
+        </w:rPr>
+        <w:t xml:space="preserve"> property to offer a summary of the lecture specifics.</w:t>
+      </w:r>
+    </w:p>
+    <w:p>
+      <w:pPr>
+        <w:shd w:val="clear" w:color="auto" w:fill="FFFFFF"/>
+        <w:spacing w:after="0" w:line="240" w:lineRule="auto"/>
+        <w:jc w:val="both"/>
+        <w:rPr>
+          <w:rFonts w:ascii="Times New Roman" w:eastAsia="Times New Roman" w:hAnsi="Times New Roman" w:cs="Times New Roman"/>
+          <w:color w:val="222222"/>
+          <w:sz w:val="24"/>
+          <w:szCs w:val="24"/>
+          <w:lang w:eastAsia="en-CA"/>
+        </w:rPr>
+      </w:pPr>
+    </w:p>
+    <w:p>
+      <w:pPr>
+        <w:shd w:val="clear" w:color="auto" w:fill="FFFFFF"/>
+        <w:spacing w:after="0" w:line="240" w:lineRule="auto"/>
+        <w:jc w:val="both"/>
+        <w:rPr>
+          <w:rFonts w:ascii="Times New Roman" w:eastAsia="Times New Roman" w:hAnsi="Times New Roman" w:cs="Times New Roman"/>
+          <w:color w:val="222222"/>
+          <w:sz w:val="24"/>
+          <w:szCs w:val="24"/>
+          <w:lang w:eastAsia="en-CA"/>
+        </w:rPr>
+      </w:pPr>
+      <w:r>
+        <w:rPr>
+          <w:rFonts w:ascii="Times New Roman" w:eastAsia="Times New Roman" w:hAnsi="Times New Roman" w:cs="Times New Roman"/>
+          <w:color w:val="222222"/>
+          <w:sz w:val="24"/>
+          <w:szCs w:val="24"/>
+          <w:lang w:eastAsia="en-CA"/>
+        </w:rPr>
+        <w:t xml:space="preserve">To build a knowledge graph, we applied FOAF, RDFS, and RDF Ontologies to define custom classes and properties. We developed the </w:t>
+      </w:r>
+      <w:proofErr w:type="spellStart"/>
+      <w:proofErr w:type="gramStart"/>
+      <w:r>
+        <w:rPr>
+          <w:rFonts w:ascii="Times New Roman" w:eastAsia="Times New Roman" w:hAnsi="Times New Roman" w:cs="Times New Roman"/>
+          <w:color w:val="222222"/>
+          <w:sz w:val="24"/>
+          <w:szCs w:val="24"/>
+          <w:lang w:eastAsia="en-CA"/>
+        </w:rPr>
+        <w:t>uni:University</w:t>
+      </w:r>
+      <w:proofErr w:type="spellEnd"/>
+      <w:proofErr w:type="gramEnd"/>
+      <w:r>
+        <w:rPr>
+          <w:rFonts w:ascii="Times New Roman" w:eastAsia="Times New Roman" w:hAnsi="Times New Roman" w:cs="Times New Roman"/>
+          <w:color w:val="222222"/>
+          <w:sz w:val="24"/>
+          <w:szCs w:val="24"/>
+          <w:lang w:eastAsia="en-CA"/>
+        </w:rPr>
+        <w:t xml:space="preserve">, </w:t>
+      </w:r>
+      <w:proofErr w:type="spellStart"/>
+      <w:r>
+        <w:rPr>
+          <w:rFonts w:ascii="Times New Roman" w:eastAsia="Times New Roman" w:hAnsi="Times New Roman" w:cs="Times New Roman"/>
+          <w:color w:val="222222"/>
+          <w:sz w:val="24"/>
+          <w:szCs w:val="24"/>
+          <w:lang w:eastAsia="en-CA"/>
+        </w:rPr>
+        <w:t>uni:Course</w:t>
+      </w:r>
+      <w:proofErr w:type="spellEnd"/>
+      <w:r>
+        <w:rPr>
+          <w:rFonts w:ascii="Times New Roman" w:eastAsia="Times New Roman" w:hAnsi="Times New Roman" w:cs="Times New Roman"/>
+          <w:color w:val="222222"/>
+          <w:sz w:val="24"/>
+          <w:szCs w:val="24"/>
+          <w:lang w:eastAsia="en-CA"/>
+        </w:rPr>
+        <w:t xml:space="preserve">, </w:t>
+      </w:r>
+      <w:proofErr w:type="spellStart"/>
+      <w:r>
+        <w:rPr>
+          <w:rFonts w:ascii="Times New Roman" w:eastAsia="Times New Roman" w:hAnsi="Times New Roman" w:cs="Times New Roman"/>
+          <w:color w:val="222222"/>
+          <w:sz w:val="24"/>
+          <w:szCs w:val="24"/>
+          <w:lang w:eastAsia="en-CA"/>
+        </w:rPr>
+        <w:t>uni:Lecture</w:t>
+      </w:r>
+      <w:proofErr w:type="spellEnd"/>
+      <w:r>
+        <w:rPr>
+          <w:rFonts w:ascii="Times New Roman" w:eastAsia="Times New Roman" w:hAnsi="Times New Roman" w:cs="Times New Roman"/>
+          <w:color w:val="222222"/>
+          <w:sz w:val="24"/>
+          <w:szCs w:val="24"/>
+          <w:lang w:eastAsia="en-CA"/>
+        </w:rPr>
+        <w:t xml:space="preserve">, and </w:t>
+      </w:r>
+      <w:proofErr w:type="spellStart"/>
+      <w:r>
+        <w:rPr>
+          <w:rFonts w:ascii="Times New Roman" w:eastAsia="Times New Roman" w:hAnsi="Times New Roman" w:cs="Times New Roman"/>
+          <w:color w:val="222222"/>
+          <w:sz w:val="24"/>
+          <w:szCs w:val="24"/>
+          <w:lang w:eastAsia="en-CA"/>
+        </w:rPr>
+        <w:t>uni:Student</w:t>
+      </w:r>
+      <w:proofErr w:type="spellEnd"/>
+      <w:r>
+        <w:rPr>
+          <w:rFonts w:ascii="Times New Roman" w:eastAsia="Times New Roman" w:hAnsi="Times New Roman" w:cs="Times New Roman"/>
+          <w:color w:val="222222"/>
+          <w:sz w:val="24"/>
+          <w:szCs w:val="24"/>
+          <w:lang w:eastAsia="en-CA"/>
+        </w:rPr>
+        <w:t xml:space="preserve"> classes from </w:t>
+      </w:r>
+      <w:proofErr w:type="spellStart"/>
+      <w:r>
+        <w:rPr>
+          <w:rFonts w:ascii="Times New Roman" w:eastAsia="Times New Roman" w:hAnsi="Times New Roman" w:cs="Times New Roman"/>
+          <w:color w:val="222222"/>
+          <w:sz w:val="24"/>
+          <w:szCs w:val="24"/>
+          <w:lang w:eastAsia="en-CA"/>
+        </w:rPr>
+        <w:t>rdfs:Class</w:t>
+      </w:r>
+      <w:proofErr w:type="spellEnd"/>
+      <w:r>
+        <w:rPr>
+          <w:rFonts w:ascii="Times New Roman" w:eastAsia="Times New Roman" w:hAnsi="Times New Roman" w:cs="Times New Roman"/>
+          <w:color w:val="222222"/>
+          <w:sz w:val="24"/>
+          <w:szCs w:val="24"/>
+          <w:lang w:eastAsia="en-CA"/>
+        </w:rPr>
+        <w:t xml:space="preserve"> to describe details about university, course, subject, lecture, and student. We made different properties such as </w:t>
+      </w:r>
+      <w:proofErr w:type="spellStart"/>
+      <w:proofErr w:type="gramStart"/>
+      <w:r>
+        <w:rPr>
+          <w:rFonts w:ascii="Times New Roman" w:eastAsia="Times New Roman" w:hAnsi="Times New Roman" w:cs="Times New Roman"/>
+          <w:color w:val="222222"/>
+          <w:sz w:val="24"/>
+          <w:szCs w:val="24"/>
+          <w:lang w:eastAsia="en-CA"/>
+        </w:rPr>
+        <w:t>uni:creditIs</w:t>
+      </w:r>
+      <w:proofErr w:type="spellEnd"/>
+      <w:proofErr w:type="gramEnd"/>
+      <w:r>
+        <w:rPr>
+          <w:rFonts w:ascii="Times New Roman" w:eastAsia="Times New Roman" w:hAnsi="Times New Roman" w:cs="Times New Roman"/>
+          <w:color w:val="222222"/>
+          <w:sz w:val="24"/>
+          <w:szCs w:val="24"/>
+          <w:lang w:eastAsia="en-CA"/>
+        </w:rPr>
+        <w:t xml:space="preserve">, </w:t>
+      </w:r>
+      <w:proofErr w:type="spellStart"/>
+      <w:r>
+        <w:rPr>
+          <w:rFonts w:ascii="Times New Roman" w:eastAsia="Times New Roman" w:hAnsi="Times New Roman" w:cs="Times New Roman"/>
+          <w:color w:val="222222"/>
+          <w:sz w:val="24"/>
+          <w:szCs w:val="24"/>
+          <w:lang w:eastAsia="en-CA"/>
+        </w:rPr>
+        <w:t>uni:subjectOf</w:t>
+      </w:r>
+      <w:proofErr w:type="spellEnd"/>
+      <w:r>
+        <w:rPr>
+          <w:rFonts w:ascii="Times New Roman" w:eastAsia="Times New Roman" w:hAnsi="Times New Roman" w:cs="Times New Roman"/>
+          <w:color w:val="222222"/>
+          <w:sz w:val="24"/>
+          <w:szCs w:val="24"/>
+          <w:lang w:eastAsia="en-CA"/>
+        </w:rPr>
+        <w:t xml:space="preserve">, </w:t>
+      </w:r>
+      <w:proofErr w:type="spellStart"/>
+      <w:r>
+        <w:rPr>
+          <w:rFonts w:ascii="Times New Roman" w:eastAsia="Times New Roman" w:hAnsi="Times New Roman" w:cs="Times New Roman"/>
+          <w:color w:val="222222"/>
+          <w:sz w:val="24"/>
+          <w:szCs w:val="24"/>
+          <w:lang w:eastAsia="en-CA"/>
+        </w:rPr>
+        <w:t>uni:slideIs</w:t>
+      </w:r>
+      <w:proofErr w:type="spellEnd"/>
+      <w:r>
+        <w:rPr>
+          <w:rFonts w:ascii="Times New Roman" w:eastAsia="Times New Roman" w:hAnsi="Times New Roman" w:cs="Times New Roman"/>
+          <w:color w:val="222222"/>
+          <w:sz w:val="24"/>
+          <w:szCs w:val="24"/>
+          <w:lang w:eastAsia="en-CA"/>
+        </w:rPr>
+        <w:t xml:space="preserve">, </w:t>
+      </w:r>
+      <w:proofErr w:type="spellStart"/>
+      <w:r>
+        <w:rPr>
+          <w:rFonts w:ascii="Times New Roman" w:eastAsia="Times New Roman" w:hAnsi="Times New Roman" w:cs="Times New Roman"/>
+          <w:color w:val="222222"/>
+          <w:sz w:val="24"/>
+          <w:szCs w:val="24"/>
+          <w:lang w:eastAsia="en-CA"/>
+        </w:rPr>
+        <w:t>uni:topicIs</w:t>
+      </w:r>
+      <w:proofErr w:type="spellEnd"/>
+      <w:r>
+        <w:rPr>
+          <w:rFonts w:ascii="Times New Roman" w:eastAsia="Times New Roman" w:hAnsi="Times New Roman" w:cs="Times New Roman"/>
+          <w:color w:val="222222"/>
+          <w:sz w:val="24"/>
+          <w:szCs w:val="24"/>
+          <w:lang w:eastAsia="en-CA"/>
+        </w:rPr>
+        <w:t xml:space="preserve">, </w:t>
+      </w:r>
+      <w:proofErr w:type="spellStart"/>
+      <w:r>
+        <w:rPr>
+          <w:rFonts w:ascii="Times New Roman" w:eastAsia="Times New Roman" w:hAnsi="Times New Roman" w:cs="Times New Roman"/>
+          <w:color w:val="222222"/>
+          <w:sz w:val="24"/>
+          <w:szCs w:val="24"/>
+          <w:lang w:eastAsia="en-CA"/>
+        </w:rPr>
+        <w:t>uni:grade</w:t>
+      </w:r>
+      <w:proofErr w:type="spellEnd"/>
+      <w:r>
+        <w:rPr>
+          <w:rFonts w:ascii="Times New Roman" w:eastAsia="Times New Roman" w:hAnsi="Times New Roman" w:cs="Times New Roman"/>
+          <w:color w:val="222222"/>
+          <w:sz w:val="24"/>
+          <w:szCs w:val="24"/>
+          <w:lang w:eastAsia="en-CA"/>
+        </w:rPr>
+        <w:t xml:space="preserve"> and </w:t>
+      </w:r>
+      <w:proofErr w:type="spellStart"/>
+      <w:r>
+        <w:rPr>
+          <w:rFonts w:ascii="Times New Roman" w:eastAsia="Times New Roman" w:hAnsi="Times New Roman" w:cs="Times New Roman"/>
+          <w:color w:val="222222"/>
+          <w:sz w:val="24"/>
+          <w:szCs w:val="24"/>
+          <w:lang w:eastAsia="en-CA"/>
+        </w:rPr>
+        <w:t>uni:idnumberIs</w:t>
+      </w:r>
+      <w:proofErr w:type="spellEnd"/>
+      <w:r>
+        <w:rPr>
+          <w:rFonts w:ascii="Times New Roman" w:eastAsia="Times New Roman" w:hAnsi="Times New Roman" w:cs="Times New Roman"/>
+          <w:color w:val="222222"/>
+          <w:sz w:val="24"/>
+          <w:szCs w:val="24"/>
+          <w:lang w:eastAsia="en-CA"/>
+        </w:rPr>
+        <w:t xml:space="preserve"> from </w:t>
+      </w:r>
+      <w:proofErr w:type="spellStart"/>
+      <w:r>
+        <w:rPr>
+          <w:rFonts w:ascii="Times New Roman" w:eastAsia="Times New Roman" w:hAnsi="Times New Roman" w:cs="Times New Roman"/>
+          <w:color w:val="222222"/>
+          <w:sz w:val="24"/>
+          <w:szCs w:val="24"/>
+          <w:lang w:eastAsia="en-CA"/>
+        </w:rPr>
+        <w:t>rdf:property</w:t>
+      </w:r>
+      <w:proofErr w:type="spellEnd"/>
+      <w:r>
+        <w:rPr>
+          <w:rFonts w:ascii="Times New Roman" w:eastAsia="Times New Roman" w:hAnsi="Times New Roman" w:cs="Times New Roman"/>
+          <w:color w:val="222222"/>
+          <w:sz w:val="24"/>
+          <w:szCs w:val="24"/>
+          <w:lang w:eastAsia="en-CA"/>
+        </w:rPr>
+        <w:t xml:space="preserve"> to attach details about additional information about students and courses. To add a description of classes and properties, the RDFS vocabulary terms </w:t>
+      </w:r>
+      <w:proofErr w:type="spellStart"/>
+      <w:proofErr w:type="gramStart"/>
+      <w:r>
+        <w:rPr>
+          <w:rFonts w:ascii="Times New Roman" w:eastAsia="Times New Roman" w:hAnsi="Times New Roman" w:cs="Times New Roman"/>
+          <w:color w:val="222222"/>
+          <w:sz w:val="24"/>
+          <w:szCs w:val="24"/>
+          <w:lang w:eastAsia="en-CA"/>
+        </w:rPr>
+        <w:t>rdfs:comment</w:t>
+      </w:r>
+      <w:proofErr w:type="spellEnd"/>
+      <w:proofErr w:type="gramEnd"/>
+      <w:r>
+        <w:rPr>
+          <w:rFonts w:ascii="Times New Roman" w:eastAsia="Times New Roman" w:hAnsi="Times New Roman" w:cs="Times New Roman"/>
+          <w:color w:val="222222"/>
+          <w:sz w:val="24"/>
+          <w:szCs w:val="24"/>
+          <w:lang w:eastAsia="en-CA"/>
+        </w:rPr>
+        <w:t xml:space="preserve">, </w:t>
+      </w:r>
+      <w:proofErr w:type="spellStart"/>
+      <w:r>
+        <w:rPr>
+          <w:rFonts w:ascii="Times New Roman" w:eastAsia="Times New Roman" w:hAnsi="Times New Roman" w:cs="Times New Roman"/>
+          <w:color w:val="222222"/>
+          <w:sz w:val="24"/>
+          <w:szCs w:val="24"/>
+          <w:lang w:eastAsia="en-CA"/>
+        </w:rPr>
+        <w:t>rdfs:domain</w:t>
+      </w:r>
+      <w:proofErr w:type="spellEnd"/>
+      <w:r>
+        <w:rPr>
+          <w:rFonts w:ascii="Times New Roman" w:eastAsia="Times New Roman" w:hAnsi="Times New Roman" w:cs="Times New Roman"/>
+          <w:color w:val="222222"/>
+          <w:sz w:val="24"/>
+          <w:szCs w:val="24"/>
+          <w:lang w:eastAsia="en-CA"/>
+        </w:rPr>
+        <w:t xml:space="preserve">, and </w:t>
+      </w:r>
+      <w:proofErr w:type="spellStart"/>
+      <w:r>
+        <w:rPr>
+          <w:rFonts w:ascii="Times New Roman" w:eastAsia="Times New Roman" w:hAnsi="Times New Roman" w:cs="Times New Roman"/>
+          <w:color w:val="222222"/>
+          <w:sz w:val="24"/>
+          <w:szCs w:val="24"/>
+          <w:lang w:eastAsia="en-CA"/>
+        </w:rPr>
+        <w:t>rdfs:range</w:t>
+      </w:r>
+      <w:proofErr w:type="spellEnd"/>
+      <w:r>
+        <w:rPr>
+          <w:rFonts w:ascii="Times New Roman" w:eastAsia="Times New Roman" w:hAnsi="Times New Roman" w:cs="Times New Roman"/>
+          <w:color w:val="222222"/>
+          <w:sz w:val="24"/>
+          <w:szCs w:val="24"/>
+          <w:lang w:eastAsia="en-CA"/>
+        </w:rPr>
+        <w:t xml:space="preserve"> are used.</w:t>
+      </w:r>
+    </w:p>
+    <w:p>
+      <w:pPr>
+        <w:rPr>
+          <w:rFonts w:ascii="Times New Roman" w:hAnsi="Times New Roman" w:cs="Times New Roman"/>
+        </w:rPr>
+      </w:pPr>
+    </w:p>
+    <w:p>
+      <w:pPr>
+        <w:rPr>
+          <w:rFonts w:ascii="Times New Roman" w:hAnsi="Times New Roman" w:cs="Times New Roman"/>
+        </w:rPr>
+      </w:pPr>
+    </w:p>
+    <w:p>
+      <w:pPr>
+        <w:rPr>
+          <w:rFonts w:ascii="Times New Roman" w:hAnsi="Times New Roman" w:cs="Times New Roman"/>
+        </w:rPr>
+      </w:pPr>
+    </w:p>
+    <w:p>
+      <w:pPr>
+        <w:jc w:val="center"/>
+        <w:rPr>
+          <w:rFonts w:ascii="Times New Roman" w:hAnsi="Times New Roman" w:cs="Times New Roman"/>
+          <w:b/>
+          <w:bCs/>
+          <w:sz w:val="40"/>
+          <w:szCs w:val="40"/>
+        </w:rPr>
+      </w:pPr>
+      <w:r>
+        <w:rPr>
+          <w:rFonts w:ascii="Times New Roman" w:hAnsi="Times New Roman" w:cs="Times New Roman"/>
+          <w:b/>
+          <w:bCs/>
+          <w:sz w:val="40"/>
+          <w:szCs w:val="40"/>
+        </w:rPr>
+        <w:lastRenderedPageBreak/>
+        <w:t>Knowledge Base Construction</w:t>
+      </w:r>
+    </w:p>
+    <w:p>
+      <w:pPr>
+        <w:jc w:val="center"/>
+        <w:rPr>
+          <w:rFonts w:ascii="Times New Roman" w:hAnsi="Times New Roman" w:cs="Times New Roman"/>
+          <w:b/>
+          <w:bCs/>
+          <w:sz w:val="10"/>
+          <w:szCs w:val="10"/>
+        </w:rPr>
+      </w:pPr>
+    </w:p>
+    <w:p>
+      <w:pPr>
+        <w:jc w:val="both"/>
+        <w:rPr>
+          <w:rFonts w:ascii="Times New Roman" w:hAnsi="Times New Roman" w:cs="Times New Roman"/>
+          <w:sz w:val="24"/>
+          <w:szCs w:val="24"/>
+        </w:rPr>
+      </w:pPr>
+      <w:r>
+        <w:rPr>
+          <w:rFonts w:ascii="Times New Roman" w:hAnsi="Times New Roman" w:cs="Times New Roman"/>
+          <w:sz w:val="24"/>
+          <w:szCs w:val="24"/>
+        </w:rPr>
+        <w:t>We used two CSV files from the https://opendata.concordia.ca/datasets/ to construct the knowledge base of courses offered by the university: CU SR OPEN DATA CATALOG-47958298.csv and CU SR OPEN DATA CATALOG DESC-45649197.csv. First, we combined these two files because one contains a list of courses and the other includes descriptions of these courses. Then, using pandas, we read this merged CSV file. This file was iterated to add triples of the course's name, department, code, credit, and description. We also include all the data from two courses, COMP6741 and SOEN6431, including outlines, slides, and worksheets. We created a course folder and put data of these two courses in it.</w:t>
+      </w:r>
+      <w:r>
+        <w:rPr>
+          <w:rFonts w:ascii="Times New Roman" w:hAnsi="Times New Roman" w:cs="Times New Roman"/>
+          <w:sz w:val="24"/>
+          <w:szCs w:val="24"/>
+        </w:rPr>
+        <w:t xml:space="preserve"> To add the links of slides and worksheets </w:t>
+      </w:r>
+      <w:r>
+        <w:rPr>
+          <w:rFonts w:ascii="Times New Roman" w:hAnsi="Times New Roman" w:cs="Times New Roman"/>
+          <w:sz w:val="24"/>
+          <w:szCs w:val="24"/>
+        </w:rPr>
+        <w:t>we used</w:t>
+      </w:r>
+      <w:r>
+        <w:rPr>
+          <w:rFonts w:ascii="Times New Roman" w:hAnsi="Times New Roman" w:cs="Times New Roman"/>
+          <w:sz w:val="24"/>
+          <w:szCs w:val="24"/>
+        </w:rPr>
+        <w:t xml:space="preserve"> the</w:t>
+      </w:r>
+      <w:r>
+        <w:rPr>
+          <w:rFonts w:ascii="Times New Roman" w:hAnsi="Times New Roman" w:cs="Times New Roman"/>
+          <w:sz w:val="24"/>
+          <w:szCs w:val="24"/>
+        </w:rPr>
+        <w:t xml:space="preserve"> </w:t>
+      </w:r>
+      <w:r>
+        <w:rPr>
+          <w:rFonts w:ascii="Times New Roman" w:hAnsi="Times New Roman" w:cs="Times New Roman"/>
+          <w:sz w:val="24"/>
+          <w:szCs w:val="24"/>
+        </w:rPr>
+        <w:t>“OS</w:t>
+      </w:r>
+      <w:r>
+        <w:rPr>
+          <w:rFonts w:ascii="Times New Roman" w:hAnsi="Times New Roman" w:cs="Times New Roman"/>
+          <w:sz w:val="24"/>
+          <w:szCs w:val="24"/>
+        </w:rPr>
+        <w:t xml:space="preserve">” library and added the triples </w:t>
+      </w:r>
+      <w:r>
+        <w:rPr>
+          <w:rFonts w:ascii="Times New Roman" w:hAnsi="Times New Roman" w:cs="Times New Roman"/>
+          <w:sz w:val="24"/>
+          <w:szCs w:val="24"/>
+        </w:rPr>
+        <w:t>to the knowledge graph</w:t>
+      </w:r>
+      <w:r>
+        <w:rPr>
+          <w:rFonts w:ascii="Times New Roman" w:hAnsi="Times New Roman" w:cs="Times New Roman"/>
+          <w:sz w:val="24"/>
+          <w:szCs w:val="24"/>
+        </w:rPr>
+        <w:t>.</w:t>
+      </w:r>
+    </w:p>
+    <w:p>
+      <w:pPr>
+        <w:jc w:val="both"/>
+        <w:rPr>
+          <w:rFonts w:ascii="Times New Roman" w:hAnsi="Times New Roman" w:cs="Times New Roman"/>
+          <w:sz w:val="24"/>
+          <w:szCs w:val="24"/>
+        </w:rPr>
+      </w:pPr>
+      <w:r>
+        <w:rPr>
+          <w:rFonts w:ascii="Times New Roman" w:hAnsi="Times New Roman" w:cs="Times New Roman"/>
+          <w:sz w:val="24"/>
+          <w:szCs w:val="24"/>
+        </w:rPr>
+        <w:t xml:space="preserve">In the knowledge graph, we additionally inserted topics (with </w:t>
+      </w:r>
+      <w:proofErr w:type="spellStart"/>
+      <w:r>
+        <w:rPr>
+          <w:rFonts w:ascii="Times New Roman" w:hAnsi="Times New Roman" w:cs="Times New Roman"/>
+          <w:sz w:val="24"/>
+          <w:szCs w:val="24"/>
+        </w:rPr>
+        <w:t>DBpedia</w:t>
+      </w:r>
+      <w:proofErr w:type="spellEnd"/>
+      <w:r>
+        <w:rPr>
+          <w:rFonts w:ascii="Times New Roman" w:hAnsi="Times New Roman" w:cs="Times New Roman"/>
+          <w:sz w:val="24"/>
+          <w:szCs w:val="24"/>
+        </w:rPr>
+        <w:t xml:space="preserve"> links) for each lecture. We used SPOTLIGHT to produce the links for each topic and created a CSV file with </w:t>
+      </w:r>
+      <w:r>
+        <w:rPr>
+          <w:rFonts w:ascii="Times New Roman" w:hAnsi="Times New Roman" w:cs="Times New Roman"/>
+          <w:sz w:val="24"/>
+          <w:szCs w:val="24"/>
+        </w:rPr>
+        <w:t>all</w:t>
+      </w:r>
+      <w:r>
+        <w:rPr>
+          <w:rFonts w:ascii="Times New Roman" w:hAnsi="Times New Roman" w:cs="Times New Roman"/>
+          <w:sz w:val="24"/>
+          <w:szCs w:val="24"/>
+        </w:rPr>
+        <w:t xml:space="preserve"> the topics and </w:t>
+      </w:r>
+      <w:proofErr w:type="spellStart"/>
+      <w:r>
+        <w:rPr>
+          <w:rFonts w:ascii="Times New Roman" w:hAnsi="Times New Roman" w:cs="Times New Roman"/>
+          <w:sz w:val="24"/>
+          <w:szCs w:val="24"/>
+        </w:rPr>
+        <w:t>DBpedia</w:t>
+      </w:r>
+      <w:proofErr w:type="spellEnd"/>
+      <w:r>
+        <w:rPr>
+          <w:rFonts w:ascii="Times New Roman" w:hAnsi="Times New Roman" w:cs="Times New Roman"/>
+          <w:sz w:val="24"/>
+          <w:szCs w:val="24"/>
+        </w:rPr>
+        <w:t xml:space="preserve"> </w:t>
+      </w:r>
+      <w:r>
+        <w:rPr>
+          <w:rFonts w:ascii="Times New Roman" w:hAnsi="Times New Roman" w:cs="Times New Roman"/>
+          <w:sz w:val="24"/>
+          <w:szCs w:val="24"/>
+        </w:rPr>
+        <w:t>URLs</w:t>
+      </w:r>
+      <w:r>
+        <w:rPr>
+          <w:rFonts w:ascii="Times New Roman" w:hAnsi="Times New Roman" w:cs="Times New Roman"/>
+          <w:sz w:val="24"/>
+          <w:szCs w:val="24"/>
+        </w:rPr>
+        <w:t>. We added topics to lecture triples by using this CSV file. Two students were added to the knowledge graph, with triples of name, identification number, email, and a list of completed courses with grades.</w:t>
+      </w:r>
+    </w:p>
+    <w:p>
+      <w:pPr>
+        <w:jc w:val="both"/>
+        <w:rPr>
+          <w:rFonts w:ascii="Times New Roman" w:hAnsi="Times New Roman" w:cs="Times New Roman"/>
+        </w:rPr>
+      </w:pPr>
+    </w:p>
+    <w:p>
+      <w:pPr>
+        <w:jc w:val="center"/>
+        <w:rPr>
+          <w:rFonts w:ascii="Times New Roman" w:hAnsi="Times New Roman" w:cs="Times New Roman"/>
+          <w:b/>
+          <w:bCs/>
+          <w:sz w:val="40"/>
+          <w:szCs w:val="40"/>
+        </w:rPr>
+      </w:pPr>
+      <w:r>
+        <w:rPr>
+          <w:rFonts w:ascii="Times New Roman" w:hAnsi="Times New Roman" w:cs="Times New Roman"/>
+          <w:b/>
+          <w:bCs/>
+          <w:sz w:val="40"/>
+          <w:szCs w:val="40"/>
+        </w:rPr>
+        <w:t>Queries</w:t>
+      </w:r>
+    </w:p>
+    <w:p>
+      <w:pPr>
+        <w:jc w:val="center"/>
+        <w:rPr>
+          <w:rFonts w:ascii="Times New Roman" w:hAnsi="Times New Roman" w:cs="Times New Roman"/>
+          <w:b/>
+          <w:bCs/>
+          <w:sz w:val="8"/>
+          <w:szCs w:val="8"/>
+          <w:lang w:val="en-US"/>
+        </w:rPr>
+      </w:pPr>
+    </w:p>
+    <w:p>
+      <w:pPr>
+        <w:rPr>
+          <w:rFonts w:ascii="Times New Roman" w:hAnsi="Times New Roman" w:cs="Times New Roman"/>
+          <w:b/>
+          <w:bCs/>
+          <w:sz w:val="24"/>
+          <w:szCs w:val="24"/>
+          <w:lang w:val="en-US"/>
+        </w:rPr>
+      </w:pPr>
+      <w:r>
+        <w:rPr>
+          <w:rFonts w:ascii="Times New Roman" w:hAnsi="Times New Roman" w:cs="Times New Roman"/>
+          <w:b/>
+          <w:bCs/>
+          <w:sz w:val="24"/>
+          <w:szCs w:val="24"/>
+          <w:lang w:val="en-US"/>
+        </w:rPr>
+        <w:t>QUE 1: what is the course SOEN6431 about?</w:t>
+      </w:r>
+    </w:p>
+    <w:p>
+      <w:pPr>
+        <w:spacing w:line="240" w:lineRule="auto"/>
+        <w:jc w:val="both"/>
+        <w:rPr>
+          <w:rFonts w:ascii="Times New Roman" w:hAnsi="Times New Roman" w:cs="Times New Roman"/>
+          <w:sz w:val="24"/>
+          <w:szCs w:val="24"/>
+          <w:lang w:val="en-US"/>
+        </w:rPr>
+      </w:pPr>
+      <w:r>
+        <w:rPr>
+          <w:rFonts w:ascii="Times New Roman" w:hAnsi="Times New Roman" w:cs="Times New Roman"/>
+          <w:sz w:val="24"/>
+          <w:szCs w:val="24"/>
+          <w:lang w:val="en-US"/>
+        </w:rPr>
+        <w:t xml:space="preserve">In this query, we select the course, which is the part of </w:t>
+      </w:r>
+      <w:r>
+        <w:rPr>
+          <w:rFonts w:ascii="Times New Roman" w:hAnsi="Times New Roman" w:cs="Times New Roman"/>
+          <w:b/>
+          <w:bCs/>
+          <w:sz w:val="24"/>
+          <w:szCs w:val="24"/>
+          <w:lang w:val="en-US"/>
+        </w:rPr>
+        <w:t xml:space="preserve">SOEN </w:t>
+      </w:r>
+      <w:r>
+        <w:rPr>
+          <w:rFonts w:ascii="Times New Roman" w:hAnsi="Times New Roman" w:cs="Times New Roman"/>
+          <w:sz w:val="24"/>
+          <w:szCs w:val="24"/>
+          <w:lang w:val="en-US"/>
+        </w:rPr>
+        <w:t xml:space="preserve">subject and has the identifier </w:t>
+      </w:r>
+      <w:r>
+        <w:rPr>
+          <w:rFonts w:ascii="Times New Roman" w:hAnsi="Times New Roman" w:cs="Times New Roman"/>
+          <w:b/>
+          <w:bCs/>
+          <w:sz w:val="24"/>
+          <w:szCs w:val="24"/>
+          <w:lang w:val="en-US"/>
+        </w:rPr>
+        <w:t>6431</w:t>
+      </w:r>
+      <w:r>
+        <w:rPr>
+          <w:rFonts w:ascii="Times New Roman" w:hAnsi="Times New Roman" w:cs="Times New Roman"/>
+          <w:sz w:val="24"/>
+          <w:szCs w:val="24"/>
+          <w:lang w:val="en-US"/>
+        </w:rPr>
+        <w:t xml:space="preserve">. We displayed the description of this </w:t>
+      </w:r>
+      <w:r>
+        <w:rPr>
+          <w:rFonts w:ascii="Times New Roman" w:hAnsi="Times New Roman" w:cs="Times New Roman"/>
+          <w:sz w:val="24"/>
+          <w:szCs w:val="24"/>
+          <w:lang w:val="en-US"/>
+        </w:rPr>
+        <w:t xml:space="preserve">course, and we also select the outline if it is available. For that we used </w:t>
+      </w:r>
+      <w:r>
+        <w:rPr>
+          <w:rFonts w:ascii="Times New Roman" w:hAnsi="Times New Roman" w:cs="Times New Roman"/>
+          <w:b/>
+          <w:bCs/>
+          <w:sz w:val="24"/>
+          <w:szCs w:val="24"/>
+          <w:lang w:val="en-US"/>
+        </w:rPr>
+        <w:t>OPTIONAL</w:t>
+      </w:r>
+      <w:r>
+        <w:rPr>
+          <w:rFonts w:ascii="Times New Roman" w:hAnsi="Times New Roman" w:cs="Times New Roman"/>
+          <w:sz w:val="24"/>
+          <w:szCs w:val="24"/>
+          <w:lang w:val="en-US"/>
+        </w:rPr>
+        <w:t xml:space="preserve"> </w:t>
+      </w:r>
+      <w:r>
+        <w:rPr>
+          <w:rFonts w:ascii="Times New Roman" w:hAnsi="Times New Roman" w:cs="Times New Roman"/>
+          <w:sz w:val="24"/>
+          <w:szCs w:val="24"/>
+          <w:lang w:val="en-US"/>
+        </w:rPr>
+        <w:t>keyword.</w:t>
+      </w:r>
+      <w:r>
+        <w:rPr>
+          <w:rFonts w:ascii="Times New Roman" w:hAnsi="Times New Roman" w:cs="Times New Roman"/>
+          <w:sz w:val="24"/>
+          <w:szCs w:val="24"/>
+          <w:lang w:val="en-US"/>
+        </w:rPr>
+        <w:t xml:space="preserve"> </w:t>
+      </w:r>
+    </w:p>
+    <w:p>
+      <w:pPr>
+        <w:rPr>
+          <w:rFonts w:ascii="Times New Roman" w:hAnsi="Times New Roman" w:cs="Times New Roman"/>
+          <w:lang w:val="en-US"/>
+        </w:rPr>
+      </w:pPr>
+      <w:r>
+        <w:rPr>
+          <w:rFonts w:ascii="Times New Roman" w:hAnsi="Times New Roman" w:cs="Times New Roman"/>
+          <w:noProof/>
+          <w:lang w:val="en-US"/>
+        </w:rPr>
+        <w:drawing>
+          <wp:inline distT="0" distB="0" distL="0" distR="0" wp14:anchorId="75D2281E" wp14:editId="4691EAA7">
+            <wp:extent cx="3315240" cy="1257300"/>
+            <wp:effectExtent l="0" t="0" r="0" b="0"/>
+            <wp:docPr id="1" name="Picture 1" descr="Text&#10;&#10;Description automatically generated"/>
+            <wp:cNvGraphicFramePr>
+              <a:graphicFrameLocks xmlns:a="http://schemas.openxmlformats.org/drawingml/2006/main" noChangeAspect="1"/>
+            </wp:cNvGraphicFramePr>
+            <a:graphic xmlns:a="http://schemas.openxmlformats.org/drawingml/2006/main">
+              <a:graphicData uri="http://schemas.openxmlformats.org/drawingml/2006/picture">
+                <pic:pic xmlns:pic="http://schemas.openxmlformats.org/drawingml/2006/picture">
+                  <pic:nvPicPr>
+                    <pic:cNvPr id="1" name="Picture 1" descr="Text&#10;&#10;Description automatically generated"/>
+                    <pic:cNvPicPr/>
+                  </pic:nvPicPr>
+                  <pic:blipFill>
+                    <a:blip r:embed="rId6"/>
+                    <a:stretch>
+                      <a:fillRect/>
+                    </a:stretch>
+                  </pic:blipFill>
+                  <pic:spPr>
+                    <a:xfrm>
+                      <a:off x="0" y="0"/>
+                      <a:ext cx="3340902" cy="1267032"/>
+                    </a:xfrm>
+                    <a:prstGeom prst="rect">
+                      <a:avLst/>
+                    </a:prstGeom>
+                  </pic:spPr>
+                </pic:pic>
+              </a:graphicData>
+            </a:graphic>
+          </wp:inline>
+        </w:drawing>
+      </w:r>
+    </w:p>
+    <w:p>
+      <w:pPr>
+        <w:rPr>
+          <w:rFonts w:ascii="Times New Roman" w:hAnsi="Times New Roman" w:cs="Times New Roman"/>
+          <w:b/>
+          <w:bCs/>
+          <w:sz w:val="24"/>
+          <w:szCs w:val="24"/>
+          <w:lang w:val="en-US"/>
+        </w:rPr>
+      </w:pPr>
+      <w:r>
+        <w:rPr>
+          <w:rFonts w:ascii="Times New Roman" w:hAnsi="Times New Roman" w:cs="Times New Roman"/>
+          <w:b/>
+          <w:bCs/>
+          <w:sz w:val="24"/>
+          <w:szCs w:val="24"/>
+          <w:lang w:val="en-US"/>
+        </w:rPr>
+        <w:t>Output</w:t>
+      </w:r>
+      <w:r>
+        <w:rPr>
+          <w:rFonts w:ascii="Times New Roman" w:hAnsi="Times New Roman" w:cs="Times New Roman"/>
+          <w:b/>
+          <w:bCs/>
+          <w:sz w:val="24"/>
+          <w:szCs w:val="24"/>
+          <w:lang w:val="en-US"/>
+        </w:rPr>
+        <w:t>:</w:t>
+      </w:r>
+    </w:p>
+    <w:p>
+      <w:pPr>
+        <w:rPr>
+          <w:rFonts w:ascii="Times New Roman" w:hAnsi="Times New Roman" w:cs="Times New Roman"/>
+          <w:lang w:val="en-US"/>
+        </w:rPr>
+      </w:pPr>
+      <w:r>
+        <w:rPr>
+          <w:rFonts w:ascii="Times New Roman" w:hAnsi="Times New Roman" w:cs="Times New Roman"/>
+          <w:noProof/>
+          <w:lang w:val="en-US"/>
+        </w:rPr>
+        <w:drawing>
+          <wp:inline distT="0" distB="0" distL="0" distR="0" wp14:anchorId="0A90050A" wp14:editId="3338F536">
+            <wp:extent cx="5834063" cy="625791"/>
+            <wp:effectExtent l="0" t="0" r="0" b="3175"/>
+            <wp:docPr id="2" name="Picture 2"/>
+            <wp:cNvGraphicFramePr>
+              <a:graphicFrameLocks xmlns:a="http://schemas.openxmlformats.org/drawingml/2006/main" noChangeAspect="1"/>
+            </wp:cNvGraphicFramePr>
+            <a:graphic xmlns:a="http://schemas.openxmlformats.org/drawingml/2006/main">
+              <a:graphicData uri="http://schemas.openxmlformats.org/drawingml/2006/picture">
+                <pic:pic xmlns:pic="http://schemas.openxmlformats.org/drawingml/2006/picture">
+                  <pic:nvPicPr>
+                    <pic:cNvPr id="1" name=""/>
+                    <pic:cNvPicPr/>
+                  </pic:nvPicPr>
+                  <pic:blipFill>
+                    <a:blip r:embed="rId7"/>
+                    <a:stretch>
+                      <a:fillRect/>
+                    </a:stretch>
+                  </pic:blipFill>
+                  <pic:spPr>
+                    <a:xfrm>
+                      <a:off x="0" y="0"/>
+                      <a:ext cx="5884403" cy="631191"/>
+                    </a:xfrm>
+                    <a:prstGeom prst="rect">
+                      <a:avLst/>
+                    </a:prstGeom>
+                  </pic:spPr>
+                </pic:pic>
+              </a:graphicData>
+            </a:graphic>
+          </wp:inline>
+        </w:drawing>
+      </w:r>
+    </w:p>
+    <w:p>
+      <w:pPr>
+        <w:rPr>
+          <w:rFonts w:ascii="Times New Roman" w:hAnsi="Times New Roman" w:cs="Times New Roman"/>
+          <w:lang w:val="en-US"/>
+        </w:rPr>
+      </w:pPr>
+    </w:p>
+    <w:p>
+      <w:pPr>
+        <w:rPr>
+          <w:rFonts w:ascii="Times New Roman" w:hAnsi="Times New Roman" w:cs="Times New Roman"/>
+          <w:lang w:val="en-US"/>
+        </w:rPr>
+      </w:pPr>
+    </w:p>
+    <w:p>
+      <w:pPr>
+        <w:rPr>
+          <w:rFonts w:ascii="Times New Roman" w:hAnsi="Times New Roman" w:cs="Times New Roman"/>
+          <w:lang w:val="en-US"/>
+        </w:rPr>
+      </w:pPr>
+    </w:p>
+    <w:p>
+      <w:pPr>
+        <w:rPr>
+          <w:rFonts w:ascii="Times New Roman" w:hAnsi="Times New Roman" w:cs="Times New Roman"/>
+          <w:b/>
+          <w:bCs/>
+          <w:sz w:val="24"/>
+          <w:szCs w:val="24"/>
+          <w:lang w:val="en-US"/>
+        </w:rPr>
+      </w:pPr>
+      <w:r>
+        <w:rPr>
+          <w:rFonts w:ascii="Times New Roman" w:hAnsi="Times New Roman" w:cs="Times New Roman"/>
+          <w:b/>
+          <w:bCs/>
+          <w:sz w:val="24"/>
+          <w:szCs w:val="24"/>
+          <w:lang w:val="en-US"/>
+        </w:rPr>
+        <w:t>QUE 2: Which topics is Manthan competent in?</w:t>
+      </w:r>
+    </w:p>
+    <w:p>
+      <w:pPr>
+        <w:jc w:val="both"/>
+        <w:rPr>
+          <w:rFonts w:ascii="Times New Roman" w:hAnsi="Times New Roman" w:cs="Times New Roman"/>
+          <w:sz w:val="24"/>
+          <w:szCs w:val="24"/>
+          <w:lang w:val="en-US"/>
+        </w:rPr>
+      </w:pPr>
+      <w:r>
+        <w:rPr>
+          <w:rFonts w:ascii="Times New Roman" w:hAnsi="Times New Roman" w:cs="Times New Roman"/>
+          <w:sz w:val="24"/>
+          <w:szCs w:val="24"/>
+          <w:lang w:val="en-US"/>
+        </w:rPr>
+        <w:t xml:space="preserve">In this query, </w:t>
+      </w:r>
+      <w:r>
+        <w:rPr>
+          <w:rFonts w:ascii="Times New Roman" w:hAnsi="Times New Roman" w:cs="Times New Roman"/>
+          <w:sz w:val="24"/>
+          <w:szCs w:val="24"/>
+          <w:lang w:val="en-US"/>
+        </w:rPr>
+        <w:t xml:space="preserve">we selected the list of </w:t>
+      </w:r>
+      <w:r>
+        <w:rPr>
+          <w:rFonts w:ascii="Times New Roman" w:hAnsi="Times New Roman" w:cs="Times New Roman"/>
+          <w:b/>
+          <w:bCs/>
+          <w:sz w:val="24"/>
+          <w:szCs w:val="24"/>
+          <w:lang w:val="en-US"/>
+        </w:rPr>
+        <w:t>course</w:t>
+      </w:r>
+      <w:r>
+        <w:rPr>
+          <w:rFonts w:ascii="Times New Roman" w:hAnsi="Times New Roman" w:cs="Times New Roman"/>
+          <w:sz w:val="24"/>
+          <w:szCs w:val="24"/>
+          <w:lang w:val="en-US"/>
+        </w:rPr>
+        <w:t xml:space="preserve"> completed by student </w:t>
+      </w:r>
+      <w:r>
+        <w:rPr>
+          <w:rFonts w:ascii="Times New Roman" w:hAnsi="Times New Roman" w:cs="Times New Roman"/>
+          <w:b/>
+          <w:bCs/>
+          <w:sz w:val="24"/>
+          <w:szCs w:val="24"/>
+          <w:lang w:val="en-US"/>
+        </w:rPr>
+        <w:t xml:space="preserve">Manthan </w:t>
+      </w:r>
+      <w:r>
+        <w:rPr>
+          <w:rFonts w:ascii="Times New Roman" w:hAnsi="Times New Roman" w:cs="Times New Roman"/>
+          <w:sz w:val="24"/>
+          <w:szCs w:val="24"/>
+          <w:lang w:val="en-US"/>
+        </w:rPr>
+        <w:t xml:space="preserve">and retrieved the </w:t>
+      </w:r>
+      <w:r>
+        <w:rPr>
+          <w:rFonts w:ascii="Times New Roman" w:hAnsi="Times New Roman" w:cs="Times New Roman"/>
+          <w:b/>
+          <w:bCs/>
+          <w:sz w:val="24"/>
+          <w:szCs w:val="24"/>
+          <w:lang w:val="en-US"/>
+        </w:rPr>
+        <w:t>topics</w:t>
+      </w:r>
+      <w:r>
+        <w:rPr>
+          <w:rFonts w:ascii="Times New Roman" w:hAnsi="Times New Roman" w:cs="Times New Roman"/>
+          <w:sz w:val="24"/>
+          <w:szCs w:val="24"/>
+          <w:lang w:val="en-US"/>
+        </w:rPr>
+        <w:t xml:space="preserve"> of each lecture of </w:t>
+      </w:r>
+      <w:r>
+        <w:rPr>
+          <w:rFonts w:ascii="Times New Roman" w:hAnsi="Times New Roman" w:cs="Times New Roman"/>
+          <w:sz w:val="24"/>
+          <w:szCs w:val="24"/>
+          <w:lang w:val="en-US"/>
+        </w:rPr>
+        <w:t>these subjects</w:t>
+      </w:r>
+      <w:r>
+        <w:rPr>
+          <w:rFonts w:ascii="Times New Roman" w:hAnsi="Times New Roman" w:cs="Times New Roman"/>
+          <w:sz w:val="24"/>
+          <w:szCs w:val="24"/>
+          <w:lang w:val="en-US"/>
+        </w:rPr>
+        <w:t>.</w:t>
+      </w:r>
+    </w:p>
+    <w:p>
+      <w:pPr>
+        <w:rPr>
+          <w:rFonts w:ascii="Times New Roman" w:hAnsi="Times New Roman" w:cs="Times New Roman"/>
+          <w:lang w:val="en-US"/>
+        </w:rPr>
+      </w:pPr>
+      <w:r>
+        <w:rPr>
+          <w:rFonts w:ascii="Times New Roman" w:hAnsi="Times New Roman" w:cs="Times New Roman"/>
+          <w:noProof/>
+          <w:lang w:val="en-US"/>
+        </w:rPr>
+        <w:drawing>
+          <wp:inline distT="0" distB="0" distL="0" distR="0" wp14:anchorId="67A13489" wp14:editId="2AA2D74F">
+            <wp:extent cx="3348038" cy="1663620"/>
+            <wp:effectExtent l="0" t="0" r="5080" b="0"/>
+            <wp:docPr id="3" name="Picture 3" descr="Text&#10;&#10;Description automatically generated with low confidence"/>
+            <wp:cNvGraphicFramePr>
+              <a:graphicFrameLocks xmlns:a="http://schemas.openxmlformats.org/drawingml/2006/main" noChangeAspect="1"/>
+            </wp:cNvGraphicFramePr>
+            <a:graphic xmlns:a="http://schemas.openxmlformats.org/drawingml/2006/main">
+              <a:graphicData uri="http://schemas.openxmlformats.org/drawingml/2006/picture">
+                <pic:pic xmlns:pic="http://schemas.openxmlformats.org/drawingml/2006/picture">
+                  <pic:nvPicPr>
+                    <pic:cNvPr id="3" name="Picture 3" descr="Text&#10;&#10;Description automatically generated with low confidence"/>
+                    <pic:cNvPicPr/>
+                  </pic:nvPicPr>
+                  <pic:blipFill>
+                    <a:blip r:embed="rId8"/>
+                    <a:stretch>
+                      <a:fillRect/>
+                    </a:stretch>
+                  </pic:blipFill>
+                  <pic:spPr>
+                    <a:xfrm>
+                      <a:off x="0" y="0"/>
+                      <a:ext cx="3358343" cy="1668741"/>
+                    </a:xfrm>
+                    <a:prstGeom prst="rect">
+                      <a:avLst/>
+                    </a:prstGeom>
+                  </pic:spPr>
+                </pic:pic>
+              </a:graphicData>
+            </a:graphic>
+          </wp:inline>
+        </w:drawing>
+      </w:r>
+    </w:p>
+    <w:p>
+      <w:pPr>
+        <w:rPr>
+          <w:rFonts w:ascii="Times New Roman" w:hAnsi="Times New Roman" w:cs="Times New Roman"/>
+          <w:b/>
+          <w:bCs/>
+          <w:sz w:val="24"/>
+          <w:szCs w:val="24"/>
+          <w:lang w:val="en-US"/>
+        </w:rPr>
+      </w:pPr>
+      <w:r>
+        <w:rPr>
+          <w:rFonts w:ascii="Times New Roman" w:hAnsi="Times New Roman" w:cs="Times New Roman"/>
+          <w:b/>
+          <w:bCs/>
+          <w:sz w:val="24"/>
+          <w:szCs w:val="24"/>
+          <w:lang w:val="en-US"/>
+        </w:rPr>
+        <w:t>Output</w:t>
+      </w:r>
+      <w:r>
+        <w:rPr>
+          <w:rFonts w:ascii="Times New Roman" w:hAnsi="Times New Roman" w:cs="Times New Roman"/>
+          <w:b/>
+          <w:bCs/>
+          <w:sz w:val="24"/>
+          <w:szCs w:val="24"/>
+          <w:lang w:val="en-US"/>
+        </w:rPr>
+        <w:t>:</w:t>
+      </w:r>
+    </w:p>
+    <w:p>
+      <w:pPr>
+        <w:rPr>
+          <w:rFonts w:ascii="Times New Roman" w:hAnsi="Times New Roman" w:cs="Times New Roman"/>
+          <w:lang w:val="en-US"/>
+        </w:rPr>
+      </w:pPr>
+      <w:r>
+        <w:rPr>
+          <w:rFonts w:ascii="Times New Roman" w:hAnsi="Times New Roman" w:cs="Times New Roman"/>
+          <w:noProof/>
+          <w:lang w:val="en-US"/>
+        </w:rPr>
+        <w:drawing>
+          <wp:inline distT="0" distB="0" distL="0" distR="0" wp14:anchorId="1B6EB781" wp14:editId="01F9058C">
+            <wp:extent cx="3534217" cy="1924050"/>
+            <wp:effectExtent l="0" t="0" r="9525" b="0"/>
+            <wp:docPr id="4" name="Picture 4" descr="Graphical user interface, text, application, email&#10;&#10;Description automatically generated"/>
+            <wp:cNvGraphicFramePr>
+              <a:graphicFrameLocks xmlns:a="http://schemas.openxmlformats.org/drawingml/2006/main" noChangeAspect="1"/>
+            </wp:cNvGraphicFramePr>
+            <a:graphic xmlns:a="http://schemas.openxmlformats.org/drawingml/2006/main">
+              <a:graphicData uri="http://schemas.openxmlformats.org/drawingml/2006/picture">
+                <pic:pic xmlns:pic="http://schemas.openxmlformats.org/drawingml/2006/picture">
+                  <pic:nvPicPr>
+                    <pic:cNvPr id="4" name="Picture 4" descr="Graphical user interface, text, application, email&#10;&#10;Description automatically generated"/>
+                    <pic:cNvPicPr/>
+                  </pic:nvPicPr>
+                  <pic:blipFill rotWithShape="1">
+                    <a:blip r:embed="rId9"/>
+                    <a:srcRect b="54860"/>
+                    <a:stretch/>
+                  </pic:blipFill>
+                  <pic:spPr bwMode="auto">
+                    <a:xfrm>
+                      <a:off x="0" y="0"/>
+                      <a:ext cx="3566051" cy="1941381"/>
+                    </a:xfrm>
+                    <a:prstGeom prst="rect">
+                      <a:avLst/>
+                    </a:prstGeom>
+                    <a:ln>
+                      <a:noFill/>
+                    </a:ln>
+                    <a:extLst>
+                      <a:ext uri="{53640926-AAD7-44D8-BBD7-CCE9431645EC}">
+                        <a14:shadowObscured xmlns:a14="http://schemas.microsoft.com/office/drawing/2010/main"/>
+                      </a:ext>
+                    </a:extLst>
+                  </pic:spPr>
+                </pic:pic>
+              </a:graphicData>
+            </a:graphic>
+          </wp:inline>
+        </w:drawing>
+      </w:r>
+    </w:p>
+    <w:p>
+      <w:pPr>
+        <w:rPr>
+          <w:rFonts w:ascii="Times New Roman" w:hAnsi="Times New Roman" w:cs="Times New Roman"/>
+          <w:lang w:val="en-US"/>
+        </w:rPr>
+      </w:pPr>
+    </w:p>
+    <w:p>
+      <w:pPr>
+        <w:rPr>
+          <w:rFonts w:ascii="Times New Roman" w:hAnsi="Times New Roman" w:cs="Times New Roman"/>
+          <w:b/>
+          <w:bCs/>
+          <w:sz w:val="24"/>
+          <w:szCs w:val="24"/>
+          <w:lang w:val="en-US"/>
+        </w:rPr>
+      </w:pPr>
+      <w:r>
+        <w:rPr>
+          <w:rFonts w:ascii="Times New Roman" w:hAnsi="Times New Roman" w:cs="Times New Roman"/>
+          <w:b/>
+          <w:bCs/>
+          <w:sz w:val="24"/>
+          <w:szCs w:val="24"/>
+          <w:lang w:val="en-US"/>
+        </w:rPr>
+        <w:t>QUE 3: Which topics were covered in the first lecture of SOEN6431?</w:t>
+      </w:r>
+    </w:p>
+    <w:p>
+      <w:pPr>
+        <w:jc w:val="both"/>
+        <w:rPr>
+          <w:rFonts w:ascii="Times New Roman" w:hAnsi="Times New Roman" w:cs="Times New Roman"/>
+          <w:sz w:val="24"/>
+          <w:szCs w:val="24"/>
+          <w:lang w:val="en-US"/>
+        </w:rPr>
+      </w:pPr>
+      <w:r>
+        <w:rPr>
+          <w:rFonts w:ascii="Times New Roman" w:hAnsi="Times New Roman" w:cs="Times New Roman"/>
+          <w:sz w:val="24"/>
+          <w:szCs w:val="24"/>
+          <w:lang w:val="en-US"/>
+        </w:rPr>
+        <w:t xml:space="preserve">In this query, first we selected course, which is part of </w:t>
+      </w:r>
+      <w:r>
+        <w:rPr>
+          <w:rFonts w:ascii="Times New Roman" w:hAnsi="Times New Roman" w:cs="Times New Roman"/>
+          <w:b/>
+          <w:bCs/>
+          <w:sz w:val="24"/>
+          <w:szCs w:val="24"/>
+          <w:lang w:val="en-US"/>
+        </w:rPr>
+        <w:t>SOEN6431,</w:t>
+      </w:r>
+      <w:r>
+        <w:rPr>
+          <w:rFonts w:ascii="Times New Roman" w:hAnsi="Times New Roman" w:cs="Times New Roman"/>
+          <w:sz w:val="24"/>
+          <w:szCs w:val="24"/>
+          <w:lang w:val="en-US"/>
+        </w:rPr>
+        <w:t xml:space="preserve"> and which have </w:t>
+      </w:r>
+      <w:r>
+        <w:rPr>
+          <w:rFonts w:ascii="Times New Roman" w:hAnsi="Times New Roman" w:cs="Times New Roman"/>
+          <w:b/>
+          <w:bCs/>
+          <w:sz w:val="24"/>
+          <w:szCs w:val="24"/>
+          <w:lang w:val="en-US"/>
+        </w:rPr>
+        <w:t xml:space="preserve">identifier 1 (Lecture 1) </w:t>
+      </w:r>
+      <w:r>
+        <w:rPr>
+          <w:rFonts w:ascii="Times New Roman" w:hAnsi="Times New Roman" w:cs="Times New Roman"/>
+          <w:sz w:val="24"/>
+          <w:szCs w:val="24"/>
+          <w:lang w:val="en-US"/>
+        </w:rPr>
+        <w:t xml:space="preserve">and displayed the </w:t>
+      </w:r>
+      <w:r>
+        <w:rPr>
+          <w:rFonts w:ascii="Times New Roman" w:hAnsi="Times New Roman" w:cs="Times New Roman"/>
+          <w:b/>
+          <w:bCs/>
+          <w:sz w:val="24"/>
+          <w:szCs w:val="24"/>
+          <w:lang w:val="en-US"/>
+        </w:rPr>
+        <w:t>topics</w:t>
+      </w:r>
+      <w:r>
+        <w:rPr>
+          <w:rFonts w:ascii="Times New Roman" w:hAnsi="Times New Roman" w:cs="Times New Roman"/>
+          <w:sz w:val="24"/>
+          <w:szCs w:val="24"/>
+          <w:lang w:val="en-US"/>
+        </w:rPr>
+        <w:t xml:space="preserve"> of this lecture.</w:t>
+      </w:r>
+    </w:p>
+    <w:p>
+      <w:pPr>
+        <w:rPr>
+          <w:rFonts w:ascii="Times New Roman" w:hAnsi="Times New Roman" w:cs="Times New Roman"/>
+          <w:lang w:val="en-US"/>
+        </w:rPr>
+      </w:pPr>
+      <w:r>
+        <w:rPr>
+          <w:rFonts w:ascii="Times New Roman" w:hAnsi="Times New Roman" w:cs="Times New Roman"/>
+          <w:noProof/>
+          <w:lang w:val="en-US"/>
+        </w:rPr>
+        <w:drawing>
+          <wp:inline distT="0" distB="0" distL="0" distR="0" wp14:anchorId="0A3FAC63" wp14:editId="3BFBC751">
+            <wp:extent cx="2933750" cy="1252537"/>
+            <wp:effectExtent l="0" t="0" r="0" b="5080"/>
+            <wp:docPr id="5" name="Picture 5" descr="Graphical user interface, text&#10;&#10;Description automatically generated"/>
+            <wp:cNvGraphicFramePr>
+              <a:graphicFrameLocks xmlns:a="http://schemas.openxmlformats.org/drawingml/2006/main" noChangeAspect="1"/>
+            </wp:cNvGraphicFramePr>
+            <a:graphic xmlns:a="http://schemas.openxmlformats.org/drawingml/2006/main">
+              <a:graphicData uri="http://schemas.openxmlformats.org/drawingml/2006/picture">
+                <pic:pic xmlns:pic="http://schemas.openxmlformats.org/drawingml/2006/picture">
+                  <pic:nvPicPr>
+                    <pic:cNvPr id="5" name="Picture 5" descr="Graphical user interface, text&#10;&#10;Description automatically generated"/>
+                    <pic:cNvPicPr/>
+                  </pic:nvPicPr>
+                  <pic:blipFill>
+                    <a:blip r:embed="rId10"/>
+                    <a:stretch>
+                      <a:fillRect/>
+                    </a:stretch>
+                  </pic:blipFill>
+                  <pic:spPr>
+                    <a:xfrm>
+                      <a:off x="0" y="0"/>
+                      <a:ext cx="2982577" cy="1273383"/>
+                    </a:xfrm>
+                    <a:prstGeom prst="rect">
+                      <a:avLst/>
+                    </a:prstGeom>
+                  </pic:spPr>
+                </pic:pic>
+              </a:graphicData>
+            </a:graphic>
+          </wp:inline>
+        </w:drawing>
+      </w:r>
+    </w:p>
+    <w:p>
+      <w:pPr>
+        <w:rPr>
+          <w:rFonts w:ascii="Times New Roman" w:hAnsi="Times New Roman" w:cs="Times New Roman"/>
+          <w:lang w:val="en-US"/>
+        </w:rPr>
+      </w:pPr>
+    </w:p>
+    <w:p>
+      <w:pPr>
+        <w:rPr>
+          <w:rFonts w:ascii="Times New Roman" w:hAnsi="Times New Roman" w:cs="Times New Roman"/>
+          <w:lang w:val="en-US"/>
+        </w:rPr>
+      </w:pPr>
+    </w:p>
+    <w:p>
+      <w:pPr>
+        <w:rPr>
+          <w:rFonts w:ascii="Times New Roman" w:hAnsi="Times New Roman" w:cs="Times New Roman"/>
+          <w:sz w:val="24"/>
+          <w:szCs w:val="24"/>
+          <w:lang w:val="en-US"/>
+        </w:rPr>
+      </w:pPr>
+    </w:p>
+    <w:p>
+      <w:pPr>
+        <w:rPr>
+          <w:rFonts w:ascii="Times New Roman" w:hAnsi="Times New Roman" w:cs="Times New Roman"/>
+          <w:b/>
+          <w:bCs/>
+          <w:lang w:val="en-US"/>
+        </w:rPr>
+      </w:pPr>
+      <w:r>
+        <w:rPr>
+          <w:rFonts w:ascii="Times New Roman" w:hAnsi="Times New Roman" w:cs="Times New Roman"/>
+          <w:b/>
+          <w:bCs/>
+          <w:lang w:val="en-US"/>
+        </w:rPr>
+        <w:t>Output</w:t>
+      </w:r>
+      <w:r>
+        <w:rPr>
+          <w:rFonts w:ascii="Times New Roman" w:hAnsi="Times New Roman" w:cs="Times New Roman"/>
+          <w:b/>
+          <w:bCs/>
+          <w:lang w:val="en-US"/>
+        </w:rPr>
+        <w:t>:</w:t>
+      </w:r>
+    </w:p>
+    <w:p>
+      <w:pPr>
+        <w:rPr>
+          <w:rFonts w:ascii="Times New Roman" w:hAnsi="Times New Roman" w:cs="Times New Roman"/>
+          <w:lang w:val="en-US"/>
+        </w:rPr>
+      </w:pPr>
+      <w:r>
+        <w:rPr>
+          <w:rFonts w:ascii="Times New Roman" w:hAnsi="Times New Roman" w:cs="Times New Roman"/>
+          <w:noProof/>
+          <w:lang w:val="en-US"/>
+        </w:rPr>
+        <w:drawing>
+          <wp:inline distT="0" distB="0" distL="0" distR="0" wp14:anchorId="6F629B35" wp14:editId="52286747">
+            <wp:extent cx="3571875" cy="1969084"/>
+            <wp:effectExtent l="0" t="0" r="0" b="0"/>
+            <wp:docPr id="6" name="Picture 6" descr="Graphical user interface, text, application, email&#10;&#10;Description automatically generated"/>
+            <wp:cNvGraphicFramePr>
+              <a:graphicFrameLocks xmlns:a="http://schemas.openxmlformats.org/drawingml/2006/main" noChangeAspect="1"/>
+            </wp:cNvGraphicFramePr>
+            <a:graphic xmlns:a="http://schemas.openxmlformats.org/drawingml/2006/main">
+              <a:graphicData uri="http://schemas.openxmlformats.org/drawingml/2006/picture">
+                <pic:pic xmlns:pic="http://schemas.openxmlformats.org/drawingml/2006/picture">
+                  <pic:nvPicPr>
+                    <pic:cNvPr id="6" name="Picture 6" descr="Graphical user interface, text, application, email&#10;&#10;Description automatically generated"/>
+                    <pic:cNvPicPr/>
+                  </pic:nvPicPr>
+                  <pic:blipFill rotWithShape="1">
+                    <a:blip r:embed="rId11"/>
+                    <a:srcRect b="51951"/>
+                    <a:stretch/>
+                  </pic:blipFill>
+                  <pic:spPr bwMode="auto">
+                    <a:xfrm>
+                      <a:off x="0" y="0"/>
+                      <a:ext cx="3610179" cy="1990200"/>
+                    </a:xfrm>
+                    <a:prstGeom prst="rect">
+                      <a:avLst/>
+                    </a:prstGeom>
+                    <a:ln>
+                      <a:noFill/>
+                    </a:ln>
+                    <a:extLst>
+                      <a:ext uri="{53640926-AAD7-44D8-BBD7-CCE9431645EC}">
+                        <a14:shadowObscured xmlns:a14="http://schemas.microsoft.com/office/drawing/2010/main"/>
+                      </a:ext>
+                    </a:extLst>
+                  </pic:spPr>
+                </pic:pic>
+              </a:graphicData>
+            </a:graphic>
+          </wp:inline>
+        </w:drawing>
+      </w:r>
+    </w:p>
+    <w:p>
+      <w:pPr>
+        <w:rPr>
+          <w:rFonts w:ascii="Times New Roman" w:hAnsi="Times New Roman" w:cs="Times New Roman"/>
+          <w:lang w:val="en-US"/>
+        </w:rPr>
+      </w:pPr>
+    </w:p>
+    <w:p>
+      <w:pPr>
+        <w:rPr>
+          <w:rFonts w:ascii="Times New Roman" w:hAnsi="Times New Roman" w:cs="Times New Roman"/>
+          <w:b/>
+          <w:bCs/>
+          <w:sz w:val="24"/>
+          <w:szCs w:val="24"/>
+          <w:lang w:val="en-US"/>
+        </w:rPr>
+      </w:pPr>
+      <w:r>
+        <w:rPr>
+          <w:rFonts w:ascii="Times New Roman" w:hAnsi="Times New Roman" w:cs="Times New Roman"/>
+          <w:b/>
+          <w:bCs/>
+          <w:sz w:val="24"/>
+          <w:szCs w:val="24"/>
+          <w:lang w:val="en-US"/>
+        </w:rPr>
+        <w:t>QUE 4: Which subjects are offered by SOEN department?</w:t>
+      </w:r>
+    </w:p>
+    <w:p>
+      <w:pPr>
+        <w:jc w:val="both"/>
+        <w:rPr>
+          <w:rFonts w:ascii="Times New Roman" w:hAnsi="Times New Roman" w:cs="Times New Roman"/>
+          <w:sz w:val="24"/>
+          <w:szCs w:val="24"/>
+          <w:lang w:val="en-US"/>
+        </w:rPr>
+      </w:pPr>
+      <w:r>
+        <w:rPr>
+          <w:rFonts w:ascii="Times New Roman" w:hAnsi="Times New Roman" w:cs="Times New Roman"/>
+          <w:sz w:val="24"/>
+          <w:szCs w:val="24"/>
+          <w:lang w:val="en-US"/>
+        </w:rPr>
+        <w:t xml:space="preserve">In this query, we selected the course, which is the part of </w:t>
+      </w:r>
+      <w:r>
+        <w:rPr>
+          <w:rFonts w:ascii="Times New Roman" w:hAnsi="Times New Roman" w:cs="Times New Roman"/>
+          <w:b/>
+          <w:bCs/>
+          <w:sz w:val="24"/>
+          <w:szCs w:val="24"/>
+          <w:lang w:val="en-US"/>
+        </w:rPr>
+        <w:t>SOEN</w:t>
+      </w:r>
+      <w:r>
+        <w:rPr>
+          <w:rFonts w:ascii="Times New Roman" w:hAnsi="Times New Roman" w:cs="Times New Roman"/>
+          <w:sz w:val="24"/>
+          <w:szCs w:val="24"/>
+          <w:lang w:val="en-US"/>
+        </w:rPr>
+        <w:t xml:space="preserve"> department and displayed the list of this </w:t>
+      </w:r>
+      <w:r>
+        <w:rPr>
+          <w:rFonts w:ascii="Times New Roman" w:hAnsi="Times New Roman" w:cs="Times New Roman"/>
+          <w:b/>
+          <w:bCs/>
+          <w:sz w:val="24"/>
+          <w:szCs w:val="24"/>
+          <w:lang w:val="en-US"/>
+        </w:rPr>
+        <w:t>course name</w:t>
+      </w:r>
+      <w:r>
+        <w:rPr>
+          <w:rFonts w:ascii="Times New Roman" w:hAnsi="Times New Roman" w:cs="Times New Roman"/>
+          <w:sz w:val="24"/>
+          <w:szCs w:val="24"/>
+          <w:lang w:val="en-US"/>
+        </w:rPr>
+        <w:t>.</w:t>
+      </w:r>
+    </w:p>
+    <w:p>
+      <w:pPr>
+        <w:rPr>
+          <w:rFonts w:ascii="Times New Roman" w:hAnsi="Times New Roman" w:cs="Times New Roman"/>
+          <w:b/>
+          <w:bCs/>
+          <w:lang w:val="en-US"/>
+        </w:rPr>
+      </w:pPr>
+      <w:r>
+        <w:rPr>
+          <w:rFonts w:ascii="Times New Roman" w:hAnsi="Times New Roman" w:cs="Times New Roman"/>
+          <w:b/>
+          <w:bCs/>
+          <w:noProof/>
+          <w:lang w:val="en-US"/>
+        </w:rPr>
+        <w:drawing>
+          <wp:inline distT="0" distB="0" distL="0" distR="0" wp14:anchorId="7409F249" wp14:editId="453E9293">
+            <wp:extent cx="2792752" cy="1104900"/>
+            <wp:effectExtent l="0" t="0" r="7620" b="0"/>
+            <wp:docPr id="7" name="Picture 7" descr="Graphical user interface, text&#10;&#10;Description automatically generated"/>
+            <wp:cNvGraphicFramePr>
+              <a:graphicFrameLocks xmlns:a="http://schemas.openxmlformats.org/drawingml/2006/main" noChangeAspect="1"/>
+            </wp:cNvGraphicFramePr>
+            <a:graphic xmlns:a="http://schemas.openxmlformats.org/drawingml/2006/main">
+              <a:graphicData uri="http://schemas.openxmlformats.org/drawingml/2006/picture">
+                <pic:pic xmlns:pic="http://schemas.openxmlformats.org/drawingml/2006/picture">
+                  <pic:nvPicPr>
+                    <pic:cNvPr id="7" name="Picture 7" descr="Graphical user interface, text&#10;&#10;Description automatically generated"/>
+                    <pic:cNvPicPr/>
+                  </pic:nvPicPr>
+                  <pic:blipFill>
+                    <a:blip r:embed="rId12"/>
+                    <a:stretch>
+                      <a:fillRect/>
+                    </a:stretch>
+                  </pic:blipFill>
+                  <pic:spPr>
+                    <a:xfrm>
+                      <a:off x="0" y="0"/>
+                      <a:ext cx="2804394" cy="1109506"/>
+                    </a:xfrm>
+                    <a:prstGeom prst="rect">
+                      <a:avLst/>
+                    </a:prstGeom>
+                  </pic:spPr>
+                </pic:pic>
+              </a:graphicData>
+            </a:graphic>
+          </wp:inline>
+        </w:drawing>
+      </w:r>
+    </w:p>
+    <w:p>
+      <w:pPr>
+        <w:rPr>
+          <w:rFonts w:ascii="Times New Roman" w:hAnsi="Times New Roman" w:cs="Times New Roman"/>
+          <w:b/>
+          <w:bCs/>
+          <w:sz w:val="24"/>
+          <w:szCs w:val="24"/>
+          <w:lang w:val="en-US"/>
+        </w:rPr>
+      </w:pPr>
+      <w:r>
+        <w:rPr>
+          <w:rFonts w:ascii="Times New Roman" w:hAnsi="Times New Roman" w:cs="Times New Roman"/>
+          <w:b/>
+          <w:bCs/>
+          <w:sz w:val="24"/>
+          <w:szCs w:val="24"/>
+          <w:lang w:val="en-US"/>
+        </w:rPr>
+        <w:t>Output</w:t>
+      </w:r>
+      <w:r>
+        <w:rPr>
+          <w:rFonts w:ascii="Times New Roman" w:hAnsi="Times New Roman" w:cs="Times New Roman"/>
+          <w:b/>
+          <w:bCs/>
+          <w:sz w:val="24"/>
+          <w:szCs w:val="24"/>
+          <w:lang w:val="en-US"/>
+        </w:rPr>
+        <w:t>:</w:t>
+      </w:r>
+    </w:p>
+    <w:p>
+      <w:pPr>
+        <w:rPr>
+          <w:rFonts w:ascii="Times New Roman" w:hAnsi="Times New Roman" w:cs="Times New Roman"/>
+          <w:lang w:val="en-US"/>
+        </w:rPr>
+      </w:pPr>
+      <w:r>
+        <w:rPr>
+          <w:rFonts w:ascii="Times New Roman" w:hAnsi="Times New Roman" w:cs="Times New Roman"/>
+          <w:noProof/>
+          <w:lang w:val="en-US"/>
+        </w:rPr>
+        <w:drawing>
+          <wp:inline distT="0" distB="0" distL="0" distR="0" wp14:anchorId="7EB50267" wp14:editId="012A1279">
+            <wp:extent cx="2880360" cy="1495978"/>
+            <wp:effectExtent l="0" t="0" r="0" b="9525"/>
+            <wp:docPr id="8" name="Picture 8" descr="Graphical user interface, text, application, email&#10;&#10;Description automatically generated"/>
+            <wp:cNvGraphicFramePr>
+              <a:graphicFrameLocks xmlns:a="http://schemas.openxmlformats.org/drawingml/2006/main" noChangeAspect="1"/>
+            </wp:cNvGraphicFramePr>
+            <a:graphic xmlns:a="http://schemas.openxmlformats.org/drawingml/2006/main">
+              <a:graphicData uri="http://schemas.openxmlformats.org/drawingml/2006/picture">
+                <pic:pic xmlns:pic="http://schemas.openxmlformats.org/drawingml/2006/picture">
+                  <pic:nvPicPr>
+                    <pic:cNvPr id="8" name="Picture 8" descr="Graphical user interface, text, application, email&#10;&#10;Description automatically generated"/>
+                    <pic:cNvPicPr/>
+                  </pic:nvPicPr>
+                  <pic:blipFill rotWithShape="1">
+                    <a:blip r:embed="rId13"/>
+                    <a:srcRect b="58019"/>
+                    <a:stretch/>
+                  </pic:blipFill>
+                  <pic:spPr bwMode="auto">
+                    <a:xfrm>
+                      <a:off x="0" y="0"/>
+                      <a:ext cx="2927484" cy="1520453"/>
+                    </a:xfrm>
+                    <a:prstGeom prst="rect">
+                      <a:avLst/>
+                    </a:prstGeom>
+                    <a:ln>
+                      <a:noFill/>
+                    </a:ln>
+                    <a:extLst>
+                      <a:ext uri="{53640926-AAD7-44D8-BBD7-CCE9431645EC}">
+                        <a14:shadowObscured xmlns:a14="http://schemas.microsoft.com/office/drawing/2010/main"/>
+                      </a:ext>
+                    </a:extLst>
+                  </pic:spPr>
+                </pic:pic>
+              </a:graphicData>
+            </a:graphic>
+          </wp:inline>
+        </w:drawing>
+      </w:r>
+    </w:p>
+    <w:p>
+      <w:pPr>
+        <w:rPr>
+          <w:rFonts w:ascii="Times New Roman" w:hAnsi="Times New Roman" w:cs="Times New Roman"/>
+          <w:lang w:val="en-US"/>
+        </w:rPr>
+      </w:pPr>
+    </w:p>
+    <w:p>
+      <w:pPr>
+        <w:rPr>
+          <w:rFonts w:ascii="Times New Roman" w:hAnsi="Times New Roman" w:cs="Times New Roman"/>
+          <w:b/>
+          <w:bCs/>
+          <w:sz w:val="24"/>
+          <w:szCs w:val="24"/>
+          <w:lang w:val="en-US"/>
+        </w:rPr>
+      </w:pPr>
+      <w:r>
+        <w:rPr>
+          <w:rFonts w:ascii="Times New Roman" w:hAnsi="Times New Roman" w:cs="Times New Roman"/>
+          <w:b/>
+          <w:bCs/>
+          <w:sz w:val="24"/>
+          <w:szCs w:val="24"/>
+          <w:lang w:val="en-US"/>
+        </w:rPr>
+        <w:t>QUE 5: Show me the subjects related to Finance.</w:t>
+      </w:r>
+    </w:p>
+    <w:p>
+      <w:pPr>
+        <w:jc w:val="both"/>
+        <w:rPr>
+          <w:rFonts w:ascii="Times New Roman" w:hAnsi="Times New Roman" w:cs="Times New Roman"/>
+          <w:sz w:val="24"/>
+          <w:szCs w:val="24"/>
+          <w:lang w:val="en-US"/>
+        </w:rPr>
+      </w:pPr>
+      <w:r>
+        <w:rPr>
+          <w:rFonts w:ascii="Times New Roman" w:hAnsi="Times New Roman" w:cs="Times New Roman"/>
+          <w:sz w:val="24"/>
+          <w:szCs w:val="24"/>
+          <w:lang w:val="en-US"/>
+        </w:rPr>
+        <w:t xml:space="preserve">In this query, we selected the name of all </w:t>
+      </w:r>
+      <w:r>
+        <w:rPr>
+          <w:rFonts w:ascii="Times New Roman" w:hAnsi="Times New Roman" w:cs="Times New Roman"/>
+          <w:b/>
+          <w:bCs/>
+          <w:sz w:val="24"/>
+          <w:szCs w:val="24"/>
+          <w:lang w:val="en-US"/>
+        </w:rPr>
+        <w:t>subjects</w:t>
+      </w:r>
+      <w:r>
+        <w:rPr>
+          <w:rFonts w:ascii="Times New Roman" w:hAnsi="Times New Roman" w:cs="Times New Roman"/>
+          <w:sz w:val="24"/>
+          <w:szCs w:val="24"/>
+          <w:lang w:val="en-US"/>
+        </w:rPr>
+        <w:t xml:space="preserve"> available in knowledge base and by using </w:t>
+      </w:r>
+      <w:r>
+        <w:rPr>
+          <w:rFonts w:ascii="Times New Roman" w:hAnsi="Times New Roman" w:cs="Times New Roman"/>
+          <w:b/>
+          <w:bCs/>
+          <w:sz w:val="24"/>
+          <w:szCs w:val="24"/>
+          <w:lang w:val="en-US"/>
+        </w:rPr>
+        <w:t>FILETER</w:t>
+      </w:r>
+      <w:r>
+        <w:rPr>
+          <w:rFonts w:ascii="Times New Roman" w:hAnsi="Times New Roman" w:cs="Times New Roman"/>
+          <w:sz w:val="24"/>
+          <w:szCs w:val="24"/>
+          <w:lang w:val="en-US"/>
+        </w:rPr>
+        <w:t xml:space="preserve"> keyword, only displayed the </w:t>
+      </w:r>
+      <w:r>
+        <w:rPr>
+          <w:rFonts w:ascii="Times New Roman" w:hAnsi="Times New Roman" w:cs="Times New Roman"/>
+          <w:b/>
+          <w:bCs/>
+          <w:sz w:val="24"/>
+          <w:szCs w:val="24"/>
+          <w:lang w:val="en-US"/>
+        </w:rPr>
+        <w:t>course name</w:t>
+      </w:r>
+      <w:r>
+        <w:rPr>
+          <w:rFonts w:ascii="Times New Roman" w:hAnsi="Times New Roman" w:cs="Times New Roman"/>
+          <w:sz w:val="24"/>
+          <w:szCs w:val="24"/>
+          <w:lang w:val="en-US"/>
+        </w:rPr>
+        <w:t xml:space="preserve"> which contains </w:t>
+      </w:r>
+      <w:r>
+        <w:rPr>
+          <w:rFonts w:ascii="Times New Roman" w:hAnsi="Times New Roman" w:cs="Times New Roman"/>
+          <w:b/>
+          <w:bCs/>
+          <w:sz w:val="24"/>
+          <w:szCs w:val="24"/>
+          <w:lang w:val="en-US"/>
+        </w:rPr>
+        <w:t>Finance</w:t>
+      </w:r>
+      <w:r>
+        <w:rPr>
+          <w:rFonts w:ascii="Times New Roman" w:hAnsi="Times New Roman" w:cs="Times New Roman"/>
+          <w:sz w:val="24"/>
+          <w:szCs w:val="24"/>
+          <w:lang w:val="en-US"/>
+        </w:rPr>
+        <w:t xml:space="preserve"> keyword.</w:t>
+      </w:r>
+    </w:p>
+    <w:p>
+      <w:pPr>
+        <w:rPr>
+          <w:rFonts w:ascii="Times New Roman" w:hAnsi="Times New Roman" w:cs="Times New Roman"/>
+          <w:lang w:val="en-US"/>
+        </w:rPr>
+      </w:pPr>
+      <w:r>
+        <w:rPr>
+          <w:rFonts w:ascii="Times New Roman" w:hAnsi="Times New Roman" w:cs="Times New Roman"/>
+          <w:noProof/>
+          <w:lang w:val="en-US"/>
+        </w:rPr>
+        <w:lastRenderedPageBreak/>
+        <w:drawing>
+          <wp:inline distT="0" distB="0" distL="0" distR="0" wp14:anchorId="4613528C" wp14:editId="413267C8">
+            <wp:extent cx="3162300" cy="1028391"/>
+            <wp:effectExtent l="0" t="0" r="0" b="635"/>
+            <wp:docPr id="9" name="Picture 9" descr="Graphical user interface, text&#10;&#10;Description automatically generated"/>
+            <wp:cNvGraphicFramePr>
+              <a:graphicFrameLocks xmlns:a="http://schemas.openxmlformats.org/drawingml/2006/main" noChangeAspect="1"/>
+            </wp:cNvGraphicFramePr>
+            <a:graphic xmlns:a="http://schemas.openxmlformats.org/drawingml/2006/main">
+              <a:graphicData uri="http://schemas.openxmlformats.org/drawingml/2006/picture">
+                <pic:pic xmlns:pic="http://schemas.openxmlformats.org/drawingml/2006/picture">
+                  <pic:nvPicPr>
+                    <pic:cNvPr id="9" name="Picture 9" descr="Graphical user interface, text&#10;&#10;Description automatically generated"/>
+                    <pic:cNvPicPr/>
+                  </pic:nvPicPr>
+                  <pic:blipFill>
+                    <a:blip r:embed="rId14"/>
+                    <a:stretch>
+                      <a:fillRect/>
+                    </a:stretch>
+                  </pic:blipFill>
+                  <pic:spPr>
+                    <a:xfrm>
+                      <a:off x="0" y="0"/>
+                      <a:ext cx="3186493" cy="1036258"/>
+                    </a:xfrm>
+                    <a:prstGeom prst="rect">
+                      <a:avLst/>
+                    </a:prstGeom>
+                  </pic:spPr>
+                </pic:pic>
+              </a:graphicData>
+            </a:graphic>
+          </wp:inline>
+        </w:drawing>
+      </w:r>
+    </w:p>
+    <w:p>
+      <w:pPr>
+        <w:rPr>
+          <w:rFonts w:ascii="Times New Roman" w:hAnsi="Times New Roman" w:cs="Times New Roman"/>
+          <w:b/>
+          <w:bCs/>
+          <w:sz w:val="24"/>
+          <w:szCs w:val="24"/>
+          <w:lang w:val="en-US"/>
+        </w:rPr>
+      </w:pPr>
+      <w:r>
+        <w:rPr>
+          <w:rFonts w:ascii="Times New Roman" w:hAnsi="Times New Roman" w:cs="Times New Roman"/>
+          <w:b/>
+          <w:bCs/>
+          <w:sz w:val="24"/>
+          <w:szCs w:val="24"/>
+          <w:lang w:val="en-US"/>
+        </w:rPr>
+        <w:t>Output</w:t>
+      </w:r>
+      <w:r>
+        <w:rPr>
+          <w:rFonts w:ascii="Times New Roman" w:hAnsi="Times New Roman" w:cs="Times New Roman"/>
+          <w:b/>
+          <w:bCs/>
+          <w:sz w:val="24"/>
+          <w:szCs w:val="24"/>
+          <w:lang w:val="en-US"/>
+        </w:rPr>
+        <w:t>:</w:t>
+      </w:r>
+    </w:p>
+    <w:p>
+      <w:pPr>
+        <w:rPr>
+          <w:rFonts w:ascii="Times New Roman" w:hAnsi="Times New Roman" w:cs="Times New Roman"/>
+          <w:lang w:val="en-US"/>
+        </w:rPr>
+      </w:pPr>
+      <w:r>
+        <w:rPr>
+          <w:rFonts w:ascii="Times New Roman" w:hAnsi="Times New Roman" w:cs="Times New Roman"/>
+          <w:noProof/>
+          <w:lang w:val="en-US"/>
+        </w:rPr>
+        <w:drawing>
+          <wp:inline distT="0" distB="0" distL="0" distR="0" wp14:anchorId="7001544B" wp14:editId="7E0BBA40">
+            <wp:extent cx="3134233" cy="1620520"/>
+            <wp:effectExtent l="0" t="0" r="9525" b="0"/>
+            <wp:docPr id="10" name="Picture 10" descr="Graphical user interface, text, application, email&#10;&#10;Description automatically generated"/>
+            <wp:cNvGraphicFramePr>
+              <a:graphicFrameLocks xmlns:a="http://schemas.openxmlformats.org/drawingml/2006/main" noChangeAspect="1"/>
+            </wp:cNvGraphicFramePr>
+            <a:graphic xmlns:a="http://schemas.openxmlformats.org/drawingml/2006/main">
+              <a:graphicData uri="http://schemas.openxmlformats.org/drawingml/2006/picture">
+                <pic:pic xmlns:pic="http://schemas.openxmlformats.org/drawingml/2006/picture">
+                  <pic:nvPicPr>
+                    <pic:cNvPr id="10" name="Picture 10" descr="Graphical user interface, text, application, email&#10;&#10;Description automatically generated"/>
+                    <pic:cNvPicPr/>
+                  </pic:nvPicPr>
+                  <pic:blipFill rotWithShape="1">
+                    <a:blip r:embed="rId15"/>
+                    <a:srcRect b="50195"/>
+                    <a:stretch/>
+                  </pic:blipFill>
+                  <pic:spPr bwMode="auto">
+                    <a:xfrm>
+                      <a:off x="0" y="0"/>
+                      <a:ext cx="3144406" cy="1625780"/>
+                    </a:xfrm>
+                    <a:prstGeom prst="rect">
+                      <a:avLst/>
+                    </a:prstGeom>
+                    <a:ln>
+                      <a:noFill/>
+                    </a:ln>
+                    <a:extLst>
+                      <a:ext uri="{53640926-AAD7-44D8-BBD7-CCE9431645EC}">
+                        <a14:shadowObscured xmlns:a14="http://schemas.microsoft.com/office/drawing/2010/main"/>
+                      </a:ext>
+                    </a:extLst>
+                  </pic:spPr>
+                </pic:pic>
+              </a:graphicData>
+            </a:graphic>
+          </wp:inline>
+        </w:drawing>
+      </w:r>
+    </w:p>
+    <w:p>
+      <w:pPr>
+        <w:rPr>
+          <w:rFonts w:ascii="Times New Roman" w:hAnsi="Times New Roman" w:cs="Times New Roman"/>
+          <w:lang w:val="en-US"/>
+        </w:rPr>
+      </w:pPr>
+    </w:p>
+    <w:p>
+      <w:pPr>
+        <w:rPr>
+          <w:rFonts w:ascii="Times New Roman" w:hAnsi="Times New Roman" w:cs="Times New Roman"/>
+          <w:b/>
+          <w:bCs/>
+          <w:sz w:val="24"/>
+          <w:szCs w:val="24"/>
+          <w:lang w:val="en-US"/>
+        </w:rPr>
+      </w:pPr>
+      <w:r>
+        <w:rPr>
+          <w:rFonts w:ascii="Times New Roman" w:hAnsi="Times New Roman" w:cs="Times New Roman"/>
+          <w:b/>
+          <w:bCs/>
+          <w:sz w:val="24"/>
+          <w:szCs w:val="24"/>
+          <w:lang w:val="en-US"/>
+        </w:rPr>
+        <w:t xml:space="preserve">QUE 6: How many subjects did </w:t>
+      </w:r>
+      <w:proofErr w:type="spellStart"/>
+      <w:r>
+        <w:rPr>
+          <w:rFonts w:ascii="Times New Roman" w:hAnsi="Times New Roman" w:cs="Times New Roman"/>
+          <w:b/>
+          <w:bCs/>
+          <w:sz w:val="24"/>
+          <w:szCs w:val="24"/>
+          <w:lang w:val="en-US"/>
+        </w:rPr>
+        <w:t>Jaynil</w:t>
+      </w:r>
+      <w:proofErr w:type="spellEnd"/>
+      <w:r>
+        <w:rPr>
+          <w:rFonts w:ascii="Times New Roman" w:hAnsi="Times New Roman" w:cs="Times New Roman"/>
+          <w:b/>
+          <w:bCs/>
+          <w:sz w:val="24"/>
+          <w:szCs w:val="24"/>
+          <w:lang w:val="en-US"/>
+        </w:rPr>
+        <w:t xml:space="preserve"> stud</w:t>
+      </w:r>
+      <w:r>
+        <w:rPr>
+          <w:rFonts w:ascii="Times New Roman" w:hAnsi="Times New Roman" w:cs="Times New Roman"/>
+          <w:b/>
+          <w:bCs/>
+          <w:sz w:val="24"/>
+          <w:szCs w:val="24"/>
+          <w:lang w:val="en-US"/>
+        </w:rPr>
+        <w:t>ied</w:t>
+      </w:r>
+      <w:r>
+        <w:rPr>
+          <w:rFonts w:ascii="Times New Roman" w:hAnsi="Times New Roman" w:cs="Times New Roman"/>
+          <w:b/>
+          <w:bCs/>
+          <w:sz w:val="24"/>
+          <w:szCs w:val="24"/>
+          <w:lang w:val="en-US"/>
+        </w:rPr>
+        <w:t>?</w:t>
+      </w:r>
+    </w:p>
+    <w:p>
+      <w:pPr>
+        <w:jc w:val="both"/>
+        <w:rPr>
+          <w:rFonts w:ascii="Times New Roman" w:hAnsi="Times New Roman" w:cs="Times New Roman"/>
+          <w:sz w:val="24"/>
+          <w:szCs w:val="24"/>
+          <w:lang w:val="en-US"/>
+        </w:rPr>
+      </w:pPr>
+      <w:r>
+        <w:rPr>
+          <w:rFonts w:ascii="Times New Roman" w:hAnsi="Times New Roman" w:cs="Times New Roman"/>
+          <w:sz w:val="24"/>
+          <w:szCs w:val="24"/>
+          <w:lang w:val="en-US"/>
+        </w:rPr>
+        <w:t xml:space="preserve">In this query, </w:t>
+      </w:r>
+      <w:r>
+        <w:rPr>
+          <w:rFonts w:ascii="Times New Roman" w:hAnsi="Times New Roman" w:cs="Times New Roman"/>
+          <w:sz w:val="24"/>
+          <w:szCs w:val="24"/>
+          <w:lang w:val="en-US"/>
+        </w:rPr>
+        <w:t xml:space="preserve">we selected the list of </w:t>
+      </w:r>
+      <w:r>
+        <w:rPr>
+          <w:rFonts w:ascii="Times New Roman" w:hAnsi="Times New Roman" w:cs="Times New Roman"/>
+          <w:b/>
+          <w:bCs/>
+          <w:sz w:val="24"/>
+          <w:szCs w:val="24"/>
+          <w:lang w:val="en-US"/>
+        </w:rPr>
+        <w:t>completed subjects</w:t>
+      </w:r>
+      <w:r>
+        <w:rPr>
+          <w:rFonts w:ascii="Times New Roman" w:hAnsi="Times New Roman" w:cs="Times New Roman"/>
+          <w:sz w:val="24"/>
+          <w:szCs w:val="24"/>
+          <w:lang w:val="en-US"/>
+        </w:rPr>
+        <w:t xml:space="preserve"> of student whose name is </w:t>
+      </w:r>
+      <w:proofErr w:type="spellStart"/>
+      <w:r>
+        <w:rPr>
+          <w:rFonts w:ascii="Times New Roman" w:hAnsi="Times New Roman" w:cs="Times New Roman"/>
+          <w:b/>
+          <w:bCs/>
+          <w:sz w:val="24"/>
+          <w:szCs w:val="24"/>
+          <w:lang w:val="en-US"/>
+        </w:rPr>
+        <w:t>Jaynil</w:t>
+      </w:r>
+      <w:proofErr w:type="spellEnd"/>
+      <w:r>
+        <w:rPr>
+          <w:rFonts w:ascii="Times New Roman" w:hAnsi="Times New Roman" w:cs="Times New Roman"/>
+          <w:sz w:val="24"/>
+          <w:szCs w:val="24"/>
+          <w:lang w:val="en-US"/>
+        </w:rPr>
+        <w:t xml:space="preserve"> and count the total number of </w:t>
+      </w:r>
+      <w:r>
+        <w:rPr>
+          <w:rFonts w:ascii="Times New Roman" w:hAnsi="Times New Roman" w:cs="Times New Roman"/>
+          <w:sz w:val="24"/>
+          <w:szCs w:val="24"/>
+          <w:lang w:val="en-US"/>
+        </w:rPr>
+        <w:t>subjects</w:t>
+      </w:r>
+      <w:r>
+        <w:rPr>
+          <w:rFonts w:ascii="Times New Roman" w:hAnsi="Times New Roman" w:cs="Times New Roman"/>
+          <w:sz w:val="24"/>
+          <w:szCs w:val="24"/>
+          <w:lang w:val="en-US"/>
+        </w:rPr>
+        <w:t xml:space="preserve"> using </w:t>
+      </w:r>
+      <w:r>
+        <w:rPr>
+          <w:rFonts w:ascii="Times New Roman" w:hAnsi="Times New Roman" w:cs="Times New Roman"/>
+          <w:b/>
+          <w:bCs/>
+          <w:sz w:val="24"/>
+          <w:szCs w:val="24"/>
+          <w:lang w:val="en-US"/>
+        </w:rPr>
+        <w:t>COUNT</w:t>
+      </w:r>
+      <w:r>
+        <w:rPr>
+          <w:rFonts w:ascii="Times New Roman" w:hAnsi="Times New Roman" w:cs="Times New Roman"/>
+          <w:sz w:val="24"/>
+          <w:szCs w:val="24"/>
+          <w:lang w:val="en-US"/>
+        </w:rPr>
+        <w:t xml:space="preserve"> keyword.</w:t>
+      </w:r>
+    </w:p>
+    <w:p>
+      <w:pPr>
+        <w:rPr>
+          <w:rFonts w:ascii="Times New Roman" w:hAnsi="Times New Roman" w:cs="Times New Roman"/>
+          <w:b/>
+          <w:bCs/>
+          <w:lang w:val="en-US"/>
+        </w:rPr>
+      </w:pPr>
+      <w:r>
+        <w:rPr>
+          <w:rFonts w:ascii="Times New Roman" w:hAnsi="Times New Roman" w:cs="Times New Roman"/>
+          <w:b/>
+          <w:bCs/>
+          <w:noProof/>
+          <w:lang w:val="en-US"/>
+        </w:rPr>
+        <w:drawing>
+          <wp:inline distT="0" distB="0" distL="0" distR="0" wp14:anchorId="22F536F1" wp14:editId="3449819C">
+            <wp:extent cx="3241964" cy="937184"/>
+            <wp:effectExtent l="0" t="0" r="0" b="0"/>
+            <wp:docPr id="11" name="Picture 11" descr="Text&#10;&#10;Description automatically generated"/>
+            <wp:cNvGraphicFramePr>
+              <a:graphicFrameLocks xmlns:a="http://schemas.openxmlformats.org/drawingml/2006/main" noChangeAspect="1"/>
+            </wp:cNvGraphicFramePr>
+            <a:graphic xmlns:a="http://schemas.openxmlformats.org/drawingml/2006/main">
+              <a:graphicData uri="http://schemas.openxmlformats.org/drawingml/2006/picture">
+                <pic:pic xmlns:pic="http://schemas.openxmlformats.org/drawingml/2006/picture">
+                  <pic:nvPicPr>
+                    <pic:cNvPr id="11" name="Picture 11" descr="Text&#10;&#10;Description automatically generated"/>
+                    <pic:cNvPicPr/>
+                  </pic:nvPicPr>
+                  <pic:blipFill>
+                    <a:blip r:embed="rId16"/>
+                    <a:stretch>
+                      <a:fillRect/>
+                    </a:stretch>
+                  </pic:blipFill>
+                  <pic:spPr>
+                    <a:xfrm>
+                      <a:off x="0" y="0"/>
+                      <a:ext cx="3247682" cy="938837"/>
+                    </a:xfrm>
+                    <a:prstGeom prst="rect">
+                      <a:avLst/>
+                    </a:prstGeom>
+                  </pic:spPr>
+                </pic:pic>
+              </a:graphicData>
+            </a:graphic>
+          </wp:inline>
+        </w:drawing>
+      </w:r>
+    </w:p>
+    <w:p>
+      <w:pPr>
+        <w:rPr>
+          <w:rFonts w:ascii="Times New Roman" w:hAnsi="Times New Roman" w:cs="Times New Roman"/>
+          <w:b/>
+          <w:bCs/>
+          <w:sz w:val="24"/>
+          <w:szCs w:val="24"/>
+          <w:lang w:val="en-US"/>
+        </w:rPr>
+      </w:pPr>
+      <w:r>
+        <w:rPr>
+          <w:rFonts w:ascii="Times New Roman" w:hAnsi="Times New Roman" w:cs="Times New Roman"/>
+          <w:b/>
+          <w:bCs/>
+          <w:sz w:val="24"/>
+          <w:szCs w:val="24"/>
+          <w:lang w:val="en-US"/>
+        </w:rPr>
+        <w:t>Output</w:t>
+      </w:r>
+      <w:r>
+        <w:rPr>
+          <w:rFonts w:ascii="Times New Roman" w:hAnsi="Times New Roman" w:cs="Times New Roman"/>
+          <w:b/>
+          <w:bCs/>
+          <w:sz w:val="24"/>
+          <w:szCs w:val="24"/>
+          <w:lang w:val="en-US"/>
+        </w:rPr>
+        <w:t>:</w:t>
+      </w:r>
+    </w:p>
+    <w:p>
+      <w:pPr>
+        <w:rPr>
+          <w:rFonts w:ascii="Times New Roman" w:hAnsi="Times New Roman" w:cs="Times New Roman"/>
+          <w:lang w:val="en-US"/>
+        </w:rPr>
+      </w:pPr>
+      <w:r>
+        <w:rPr>
+          <w:rFonts w:ascii="Times New Roman" w:hAnsi="Times New Roman" w:cs="Times New Roman"/>
+          <w:noProof/>
+          <w:lang w:val="en-US"/>
+        </w:rPr>
+        <w:drawing>
+          <wp:inline distT="0" distB="0" distL="0" distR="0" wp14:anchorId="02FE1125" wp14:editId="4432D08B">
+            <wp:extent cx="3000375" cy="569368"/>
+            <wp:effectExtent l="0" t="0" r="0" b="2540"/>
+            <wp:docPr id="12" name="Picture 12" descr="Graphical user interface, application&#10;&#10;Description automatically generated"/>
+            <wp:cNvGraphicFramePr>
+              <a:graphicFrameLocks xmlns:a="http://schemas.openxmlformats.org/drawingml/2006/main" noChangeAspect="1"/>
+            </wp:cNvGraphicFramePr>
+            <a:graphic xmlns:a="http://schemas.openxmlformats.org/drawingml/2006/main">
+              <a:graphicData uri="http://schemas.openxmlformats.org/drawingml/2006/picture">
+                <pic:pic xmlns:pic="http://schemas.openxmlformats.org/drawingml/2006/picture">
+                  <pic:nvPicPr>
+                    <pic:cNvPr id="12" name="Picture 12" descr="Graphical user interface, application&#10;&#10;Description automatically generated"/>
+                    <pic:cNvPicPr/>
+                  </pic:nvPicPr>
+                  <pic:blipFill>
+                    <a:blip r:embed="rId17"/>
+                    <a:stretch>
+                      <a:fillRect/>
+                    </a:stretch>
+                  </pic:blipFill>
+                  <pic:spPr>
+                    <a:xfrm>
+                      <a:off x="0" y="0"/>
+                      <a:ext cx="3027354" cy="574488"/>
+                    </a:xfrm>
+                    <a:prstGeom prst="rect">
+                      <a:avLst/>
+                    </a:prstGeom>
+                  </pic:spPr>
+                </pic:pic>
+              </a:graphicData>
+            </a:graphic>
+          </wp:inline>
+        </w:drawing>
+      </w:r>
+    </w:p>
+    <w:p>
+      <w:pPr>
+        <w:rPr>
+          <w:rFonts w:ascii="Times New Roman" w:hAnsi="Times New Roman" w:cs="Times New Roman"/>
+          <w:sz w:val="24"/>
+          <w:szCs w:val="24"/>
+          <w:lang w:val="en-US"/>
+        </w:rPr>
+      </w:pPr>
+    </w:p>
+    <w:p>
+      <w:pPr>
+        <w:rPr>
+          <w:rFonts w:ascii="Times New Roman" w:hAnsi="Times New Roman" w:cs="Times New Roman"/>
+          <w:b/>
+          <w:bCs/>
+          <w:sz w:val="24"/>
+          <w:szCs w:val="24"/>
+          <w:lang w:val="en-US"/>
+        </w:rPr>
+      </w:pPr>
+      <w:r>
+        <w:rPr>
+          <w:rFonts w:ascii="Times New Roman" w:hAnsi="Times New Roman" w:cs="Times New Roman"/>
+          <w:b/>
+          <w:bCs/>
+          <w:sz w:val="24"/>
+          <w:szCs w:val="24"/>
+          <w:lang w:val="en-US"/>
+        </w:rPr>
+        <w:t>QUE 7: Provide the worksheets of 3rd and 4th week in COMP6741.</w:t>
+      </w:r>
+    </w:p>
+    <w:p>
+      <w:pPr>
+        <w:jc w:val="both"/>
+        <w:rPr>
+          <w:rFonts w:ascii="Times New Roman" w:hAnsi="Times New Roman" w:cs="Times New Roman"/>
+          <w:sz w:val="24"/>
+          <w:szCs w:val="24"/>
+          <w:lang w:val="en-US"/>
+        </w:rPr>
+      </w:pPr>
+      <w:r>
+        <w:rPr>
+          <w:rFonts w:ascii="Times New Roman" w:hAnsi="Times New Roman" w:cs="Times New Roman"/>
+          <w:sz w:val="24"/>
+          <w:szCs w:val="24"/>
+          <w:lang w:val="en-US"/>
+        </w:rPr>
+        <w:t>In this query,</w:t>
+      </w:r>
+      <w:r>
+        <w:rPr>
+          <w:rFonts w:ascii="Times New Roman" w:hAnsi="Times New Roman" w:cs="Times New Roman"/>
+          <w:sz w:val="24"/>
+          <w:szCs w:val="24"/>
+          <w:lang w:val="en-US"/>
+        </w:rPr>
+        <w:t xml:space="preserve"> we selected the lectures of </w:t>
+      </w:r>
+      <w:r>
+        <w:rPr>
+          <w:rFonts w:ascii="Times New Roman" w:hAnsi="Times New Roman" w:cs="Times New Roman"/>
+          <w:b/>
+          <w:bCs/>
+          <w:sz w:val="24"/>
+          <w:szCs w:val="24"/>
+          <w:lang w:val="en-US"/>
+        </w:rPr>
+        <w:t>COMP6741</w:t>
+      </w:r>
+      <w:r>
+        <w:rPr>
+          <w:rFonts w:ascii="Times New Roman" w:hAnsi="Times New Roman" w:cs="Times New Roman"/>
+          <w:sz w:val="24"/>
+          <w:szCs w:val="24"/>
+          <w:lang w:val="en-US"/>
+        </w:rPr>
+        <w:t xml:space="preserve"> and displayed the link of worksheets of </w:t>
+      </w:r>
+      <w:r>
+        <w:rPr>
+          <w:rFonts w:ascii="Times New Roman" w:hAnsi="Times New Roman" w:cs="Times New Roman"/>
+          <w:b/>
+          <w:bCs/>
+          <w:sz w:val="24"/>
+          <w:szCs w:val="24"/>
+          <w:lang w:val="en-US"/>
+        </w:rPr>
+        <w:t>week 3</w:t>
+      </w:r>
+      <w:r>
+        <w:rPr>
+          <w:rFonts w:ascii="Times New Roman" w:hAnsi="Times New Roman" w:cs="Times New Roman"/>
+          <w:sz w:val="24"/>
+          <w:szCs w:val="24"/>
+          <w:lang w:val="en-US"/>
+        </w:rPr>
+        <w:t xml:space="preserve"> and </w:t>
+      </w:r>
+      <w:r>
+        <w:rPr>
+          <w:rFonts w:ascii="Times New Roman" w:hAnsi="Times New Roman" w:cs="Times New Roman"/>
+          <w:b/>
+          <w:bCs/>
+          <w:sz w:val="24"/>
+          <w:szCs w:val="24"/>
+          <w:lang w:val="en-US"/>
+        </w:rPr>
+        <w:t>week 4</w:t>
+      </w:r>
+      <w:r>
+        <w:rPr>
+          <w:rFonts w:ascii="Times New Roman" w:hAnsi="Times New Roman" w:cs="Times New Roman"/>
+          <w:sz w:val="24"/>
+          <w:szCs w:val="24"/>
+          <w:lang w:val="en-US"/>
+        </w:rPr>
+        <w:t xml:space="preserve">. To select the two </w:t>
+      </w:r>
+      <w:proofErr w:type="gramStart"/>
+      <w:r>
+        <w:rPr>
+          <w:rFonts w:ascii="Times New Roman" w:hAnsi="Times New Roman" w:cs="Times New Roman"/>
+          <w:sz w:val="24"/>
+          <w:szCs w:val="24"/>
+          <w:lang w:val="en-US"/>
+        </w:rPr>
+        <w:t>lectures</w:t>
+      </w:r>
+      <w:proofErr w:type="gramEnd"/>
+      <w:r>
+        <w:rPr>
+          <w:rFonts w:ascii="Times New Roman" w:hAnsi="Times New Roman" w:cs="Times New Roman"/>
+          <w:sz w:val="24"/>
+          <w:szCs w:val="24"/>
+          <w:lang w:val="en-US"/>
+        </w:rPr>
+        <w:t xml:space="preserve"> we used </w:t>
+      </w:r>
+      <w:r>
+        <w:rPr>
+          <w:rFonts w:ascii="Times New Roman" w:hAnsi="Times New Roman" w:cs="Times New Roman"/>
+          <w:b/>
+          <w:bCs/>
+          <w:sz w:val="24"/>
+          <w:szCs w:val="24"/>
+          <w:lang w:val="en-US"/>
+        </w:rPr>
+        <w:t>UNION</w:t>
+      </w:r>
+      <w:r>
+        <w:rPr>
+          <w:rFonts w:ascii="Times New Roman" w:hAnsi="Times New Roman" w:cs="Times New Roman"/>
+          <w:sz w:val="24"/>
+          <w:szCs w:val="24"/>
+          <w:lang w:val="en-US"/>
+        </w:rPr>
+        <w:t xml:space="preserve"> keyword.</w:t>
+      </w:r>
+    </w:p>
+    <w:p>
+      <w:pPr>
+        <w:rPr>
+          <w:rFonts w:ascii="Times New Roman" w:hAnsi="Times New Roman" w:cs="Times New Roman"/>
+          <w:b/>
+          <w:bCs/>
+          <w:lang w:val="en-US"/>
+        </w:rPr>
+      </w:pPr>
+      <w:r>
+        <w:rPr>
+          <w:rFonts w:ascii="Times New Roman" w:hAnsi="Times New Roman" w:cs="Times New Roman"/>
+          <w:b/>
+          <w:bCs/>
+          <w:noProof/>
+          <w:lang w:val="en-US"/>
+        </w:rPr>
+        <w:lastRenderedPageBreak/>
+        <w:drawing>
+          <wp:inline distT="0" distB="0" distL="0" distR="0" wp14:anchorId="430C9107" wp14:editId="0608193F">
+            <wp:extent cx="3512034" cy="1455420"/>
+            <wp:effectExtent l="0" t="0" r="0" b="0"/>
+            <wp:docPr id="13" name="Picture 13" descr="Text&#10;&#10;Description automatically generated"/>
+            <wp:cNvGraphicFramePr>
+              <a:graphicFrameLocks xmlns:a="http://schemas.openxmlformats.org/drawingml/2006/main" noChangeAspect="1"/>
+            </wp:cNvGraphicFramePr>
+            <a:graphic xmlns:a="http://schemas.openxmlformats.org/drawingml/2006/main">
+              <a:graphicData uri="http://schemas.openxmlformats.org/drawingml/2006/picture">
+                <pic:pic xmlns:pic="http://schemas.openxmlformats.org/drawingml/2006/picture">
+                  <pic:nvPicPr>
+                    <pic:cNvPr id="13" name="Picture 13" descr="Text&#10;&#10;Description automatically generated"/>
+                    <pic:cNvPicPr/>
+                  </pic:nvPicPr>
+                  <pic:blipFill rotWithShape="1">
+                    <a:blip r:embed="rId18"/>
+                    <a:srcRect b="3134"/>
+                    <a:stretch/>
+                  </pic:blipFill>
+                  <pic:spPr bwMode="auto">
+                    <a:xfrm>
+                      <a:off x="0" y="0"/>
+                      <a:ext cx="3524080" cy="1460412"/>
+                    </a:xfrm>
+                    <a:prstGeom prst="rect">
+                      <a:avLst/>
+                    </a:prstGeom>
+                    <a:ln>
+                      <a:noFill/>
+                    </a:ln>
+                    <a:extLst>
+                      <a:ext uri="{53640926-AAD7-44D8-BBD7-CCE9431645EC}">
+                        <a14:shadowObscured xmlns:a14="http://schemas.microsoft.com/office/drawing/2010/main"/>
+                      </a:ext>
+                    </a:extLst>
+                  </pic:spPr>
+                </pic:pic>
+              </a:graphicData>
+            </a:graphic>
+          </wp:inline>
+        </w:drawing>
+      </w:r>
+    </w:p>
+    <w:p>
+      <w:pPr>
+        <w:rPr>
+          <w:rFonts w:ascii="Times New Roman" w:hAnsi="Times New Roman" w:cs="Times New Roman"/>
+          <w:b/>
+          <w:bCs/>
+          <w:sz w:val="24"/>
+          <w:szCs w:val="24"/>
+          <w:lang w:val="en-US"/>
+        </w:rPr>
+      </w:pPr>
+      <w:r>
+        <w:rPr>
+          <w:rFonts w:ascii="Times New Roman" w:hAnsi="Times New Roman" w:cs="Times New Roman"/>
+          <w:b/>
+          <w:bCs/>
+          <w:sz w:val="24"/>
+          <w:szCs w:val="24"/>
+          <w:lang w:val="en-US"/>
+        </w:rPr>
+        <w:t>Output</w:t>
+      </w:r>
+      <w:r>
+        <w:rPr>
+          <w:rFonts w:ascii="Times New Roman" w:hAnsi="Times New Roman" w:cs="Times New Roman"/>
+          <w:b/>
+          <w:bCs/>
+          <w:sz w:val="24"/>
+          <w:szCs w:val="24"/>
+          <w:lang w:val="en-US"/>
+        </w:rPr>
+        <w:t>:</w:t>
+      </w:r>
+    </w:p>
+    <w:p>
+      <w:pPr>
+        <w:rPr>
+          <w:rFonts w:ascii="Times New Roman" w:hAnsi="Times New Roman" w:cs="Times New Roman"/>
+          <w:b/>
+          <w:bCs/>
+          <w:lang w:val="en-US"/>
+        </w:rPr>
+      </w:pPr>
+      <w:r>
+        <w:rPr>
+          <w:rFonts w:ascii="Times New Roman" w:hAnsi="Times New Roman" w:cs="Times New Roman"/>
+          <w:b/>
+          <w:bCs/>
+          <w:noProof/>
+          <w:lang w:val="en-US"/>
+        </w:rPr>
+        <w:drawing>
+          <wp:inline distT="0" distB="0" distL="0" distR="0" wp14:anchorId="17262B95" wp14:editId="63755B0D">
+            <wp:extent cx="6393348" cy="586740"/>
+            <wp:effectExtent l="0" t="0" r="7620" b="3810"/>
+            <wp:docPr id="14" name="Picture 14"/>
+            <wp:cNvGraphicFramePr>
+              <a:graphicFrameLocks xmlns:a="http://schemas.openxmlformats.org/drawingml/2006/main" noChangeAspect="1"/>
+            </wp:cNvGraphicFramePr>
+            <a:graphic xmlns:a="http://schemas.openxmlformats.org/drawingml/2006/main">
+              <a:graphicData uri="http://schemas.openxmlformats.org/drawingml/2006/picture">
+                <pic:pic xmlns:pic="http://schemas.openxmlformats.org/drawingml/2006/picture">
+                  <pic:nvPicPr>
+                    <pic:cNvPr id="1" name=""/>
+                    <pic:cNvPicPr/>
+                  </pic:nvPicPr>
+                  <pic:blipFill>
+                    <a:blip r:embed="rId19"/>
+                    <a:stretch>
+                      <a:fillRect/>
+                    </a:stretch>
+                  </pic:blipFill>
+                  <pic:spPr>
+                    <a:xfrm>
+                      <a:off x="0" y="0"/>
+                      <a:ext cx="6475011" cy="594235"/>
+                    </a:xfrm>
+                    <a:prstGeom prst="rect">
+                      <a:avLst/>
+                    </a:prstGeom>
+                  </pic:spPr>
+                </pic:pic>
+              </a:graphicData>
+            </a:graphic>
+          </wp:inline>
+        </w:drawing>
+      </w:r>
+    </w:p>
+    <w:p>
+      <w:pPr>
+        <w:rPr>
+          <w:rFonts w:ascii="Times New Roman" w:hAnsi="Times New Roman" w:cs="Times New Roman"/>
+          <w:b/>
+          <w:bCs/>
+          <w:lang w:val="en-US"/>
+        </w:rPr>
+      </w:pPr>
+    </w:p>
+    <w:p>
+      <w:pPr>
+        <w:rPr>
+          <w:rFonts w:ascii="Times New Roman" w:hAnsi="Times New Roman" w:cs="Times New Roman"/>
+          <w:b/>
+          <w:bCs/>
+          <w:sz w:val="24"/>
+          <w:szCs w:val="24"/>
+          <w:lang w:val="en-US"/>
+        </w:rPr>
+      </w:pPr>
+      <w:r>
+        <w:rPr>
+          <w:rFonts w:ascii="Times New Roman" w:hAnsi="Times New Roman" w:cs="Times New Roman"/>
+          <w:b/>
+          <w:bCs/>
+          <w:sz w:val="24"/>
+          <w:szCs w:val="24"/>
+          <w:lang w:val="en-US"/>
+        </w:rPr>
+        <w:t>QUE 8: Provide me the 4th lectures detail of SOEN 6431.</w:t>
+      </w:r>
+    </w:p>
+    <w:p>
+      <w:pPr>
+        <w:rPr>
+          <w:rFonts w:ascii="Times New Roman" w:hAnsi="Times New Roman" w:cs="Times New Roman"/>
+          <w:sz w:val="24"/>
+          <w:szCs w:val="24"/>
+          <w:lang w:val="en-US"/>
+        </w:rPr>
+      </w:pPr>
+      <w:r>
+        <w:rPr>
+          <w:rFonts w:ascii="Times New Roman" w:hAnsi="Times New Roman" w:cs="Times New Roman"/>
+          <w:sz w:val="24"/>
+          <w:szCs w:val="24"/>
+          <w:lang w:val="en-US"/>
+        </w:rPr>
+        <w:t xml:space="preserve">In this query, </w:t>
+      </w:r>
+      <w:r>
+        <w:rPr>
+          <w:rFonts w:ascii="Times New Roman" w:hAnsi="Times New Roman" w:cs="Times New Roman"/>
+          <w:sz w:val="24"/>
+          <w:szCs w:val="24"/>
+          <w:lang w:val="en-US"/>
+        </w:rPr>
+        <w:t xml:space="preserve">we selected the lecture of </w:t>
+      </w:r>
+      <w:r>
+        <w:rPr>
+          <w:rFonts w:ascii="Times New Roman" w:hAnsi="Times New Roman" w:cs="Times New Roman"/>
+          <w:b/>
+          <w:bCs/>
+          <w:sz w:val="24"/>
+          <w:szCs w:val="24"/>
+          <w:lang w:val="en-US"/>
+        </w:rPr>
+        <w:t>SOEN6431</w:t>
+      </w:r>
+      <w:r>
+        <w:rPr>
+          <w:rFonts w:ascii="Times New Roman" w:hAnsi="Times New Roman" w:cs="Times New Roman"/>
+          <w:sz w:val="24"/>
+          <w:szCs w:val="24"/>
+          <w:lang w:val="en-US"/>
+        </w:rPr>
+        <w:t xml:space="preserve">, whose </w:t>
+      </w:r>
+      <w:r>
+        <w:rPr>
+          <w:rFonts w:ascii="Times New Roman" w:hAnsi="Times New Roman" w:cs="Times New Roman"/>
+          <w:b/>
+          <w:bCs/>
+          <w:sz w:val="24"/>
+          <w:szCs w:val="24"/>
+          <w:lang w:val="en-US"/>
+        </w:rPr>
+        <w:t>lecture number is 4</w:t>
+      </w:r>
+      <w:r>
+        <w:rPr>
+          <w:rFonts w:ascii="Times New Roman" w:hAnsi="Times New Roman" w:cs="Times New Roman"/>
+          <w:sz w:val="24"/>
+          <w:szCs w:val="24"/>
+          <w:lang w:val="en-US"/>
+        </w:rPr>
+        <w:t xml:space="preserve"> and displayed the </w:t>
+      </w:r>
+      <w:r>
+        <w:rPr>
+          <w:rFonts w:ascii="Times New Roman" w:hAnsi="Times New Roman" w:cs="Times New Roman"/>
+          <w:b/>
+          <w:bCs/>
+          <w:sz w:val="24"/>
+          <w:szCs w:val="24"/>
+          <w:lang w:val="en-US"/>
+        </w:rPr>
+        <w:t>slides</w:t>
+      </w:r>
+      <w:r>
+        <w:rPr>
+          <w:rFonts w:ascii="Times New Roman" w:hAnsi="Times New Roman" w:cs="Times New Roman"/>
+          <w:sz w:val="24"/>
+          <w:szCs w:val="24"/>
+          <w:lang w:val="en-US"/>
+        </w:rPr>
+        <w:t xml:space="preserve"> and </w:t>
+      </w:r>
+      <w:r>
+        <w:rPr>
+          <w:rFonts w:ascii="Times New Roman" w:hAnsi="Times New Roman" w:cs="Times New Roman"/>
+          <w:b/>
+          <w:bCs/>
+          <w:sz w:val="24"/>
+          <w:szCs w:val="24"/>
+          <w:lang w:val="en-US"/>
+        </w:rPr>
+        <w:t>topics</w:t>
+      </w:r>
+      <w:r>
+        <w:rPr>
+          <w:rFonts w:ascii="Times New Roman" w:hAnsi="Times New Roman" w:cs="Times New Roman"/>
+          <w:sz w:val="24"/>
+          <w:szCs w:val="24"/>
+          <w:lang w:val="en-US"/>
+        </w:rPr>
+        <w:t xml:space="preserve"> of this lecture. We also select </w:t>
+      </w:r>
+      <w:r>
+        <w:rPr>
+          <w:rFonts w:ascii="Times New Roman" w:hAnsi="Times New Roman" w:cs="Times New Roman"/>
+          <w:b/>
+          <w:bCs/>
+          <w:sz w:val="24"/>
+          <w:szCs w:val="24"/>
+          <w:lang w:val="en-US"/>
+        </w:rPr>
+        <w:t>worksheet</w:t>
+      </w:r>
+      <w:r>
+        <w:rPr>
+          <w:rFonts w:ascii="Times New Roman" w:hAnsi="Times New Roman" w:cs="Times New Roman"/>
+          <w:sz w:val="24"/>
+          <w:szCs w:val="24"/>
+          <w:lang w:val="en-US"/>
+        </w:rPr>
+        <w:t xml:space="preserve"> if it is available using </w:t>
+      </w:r>
+      <w:r>
+        <w:rPr>
+          <w:rFonts w:ascii="Times New Roman" w:hAnsi="Times New Roman" w:cs="Times New Roman"/>
+          <w:b/>
+          <w:bCs/>
+          <w:sz w:val="24"/>
+          <w:szCs w:val="24"/>
+          <w:lang w:val="en-US"/>
+        </w:rPr>
+        <w:t>OPTIONAL</w:t>
+      </w:r>
+      <w:r>
+        <w:rPr>
+          <w:rFonts w:ascii="Times New Roman" w:hAnsi="Times New Roman" w:cs="Times New Roman"/>
+          <w:sz w:val="24"/>
+          <w:szCs w:val="24"/>
+          <w:lang w:val="en-US"/>
+        </w:rPr>
+        <w:t xml:space="preserve"> keyword.</w:t>
+      </w:r>
+    </w:p>
+    <w:p>
+      <w:pPr>
+        <w:rPr>
+          <w:rFonts w:ascii="Times New Roman" w:hAnsi="Times New Roman" w:cs="Times New Roman"/>
+          <w:b/>
+          <w:bCs/>
+          <w:lang w:val="en-US"/>
+        </w:rPr>
+      </w:pPr>
+      <w:r>
+        <w:rPr>
+          <w:rFonts w:ascii="Times New Roman" w:hAnsi="Times New Roman" w:cs="Times New Roman"/>
+          <w:b/>
+          <w:bCs/>
+          <w:noProof/>
+          <w:lang w:val="en-US"/>
+        </w:rPr>
+        <w:drawing>
+          <wp:inline distT="0" distB="0" distL="0" distR="0" wp14:anchorId="55260121" wp14:editId="7652B6FD">
+            <wp:extent cx="3131151" cy="1676400"/>
+            <wp:effectExtent l="0" t="0" r="0" b="0"/>
+            <wp:docPr id="42" name="Picture 42" descr="Text&#10;&#10;Description automatically generated"/>
+            <wp:cNvGraphicFramePr>
+              <a:graphicFrameLocks xmlns:a="http://schemas.openxmlformats.org/drawingml/2006/main" noChangeAspect="1"/>
+            </wp:cNvGraphicFramePr>
+            <a:graphic xmlns:a="http://schemas.openxmlformats.org/drawingml/2006/main">
+              <a:graphicData uri="http://schemas.openxmlformats.org/drawingml/2006/picture">
+                <pic:pic xmlns:pic="http://schemas.openxmlformats.org/drawingml/2006/picture">
+                  <pic:nvPicPr>
+                    <pic:cNvPr id="42" name="Picture 42" descr="Text&#10;&#10;Description automatically generated"/>
+                    <pic:cNvPicPr/>
+                  </pic:nvPicPr>
+                  <pic:blipFill rotWithShape="1">
+                    <a:blip r:embed="rId20"/>
+                    <a:srcRect l="1205"/>
+                    <a:stretch/>
+                  </pic:blipFill>
+                  <pic:spPr bwMode="auto">
+                    <a:xfrm>
+                      <a:off x="0" y="0"/>
+                      <a:ext cx="3156926" cy="1690200"/>
+                    </a:xfrm>
+                    <a:prstGeom prst="rect">
+                      <a:avLst/>
+                    </a:prstGeom>
+                    <a:ln>
+                      <a:noFill/>
+                    </a:ln>
+                    <a:extLst>
+                      <a:ext uri="{53640926-AAD7-44D8-BBD7-CCE9431645EC}">
+                        <a14:shadowObscured xmlns:a14="http://schemas.microsoft.com/office/drawing/2010/main"/>
+                      </a:ext>
+                    </a:extLst>
+                  </pic:spPr>
+                </pic:pic>
+              </a:graphicData>
+            </a:graphic>
+          </wp:inline>
+        </w:drawing>
+      </w:r>
+    </w:p>
+    <w:p>
+      <w:pPr>
+        <w:rPr>
+          <w:rFonts w:ascii="Times New Roman" w:hAnsi="Times New Roman" w:cs="Times New Roman"/>
+          <w:b/>
+          <w:bCs/>
+          <w:sz w:val="24"/>
+          <w:szCs w:val="24"/>
+          <w:lang w:val="en-US"/>
+        </w:rPr>
+      </w:pPr>
+      <w:r>
+        <w:rPr>
+          <w:rFonts w:ascii="Times New Roman" w:hAnsi="Times New Roman" w:cs="Times New Roman"/>
+          <w:b/>
+          <w:bCs/>
+          <w:sz w:val="24"/>
+          <w:szCs w:val="24"/>
+          <w:lang w:val="en-US"/>
+        </w:rPr>
+        <w:t>Output</w:t>
+      </w:r>
+      <w:r>
+        <w:rPr>
+          <w:rFonts w:ascii="Times New Roman" w:hAnsi="Times New Roman" w:cs="Times New Roman"/>
+          <w:b/>
+          <w:bCs/>
+          <w:sz w:val="24"/>
+          <w:szCs w:val="24"/>
+          <w:lang w:val="en-US"/>
+        </w:rPr>
+        <w:t>:</w:t>
+      </w:r>
+    </w:p>
+    <w:p>
+      <w:pPr>
+        <w:rPr>
+          <w:rFonts w:ascii="Times New Roman" w:hAnsi="Times New Roman" w:cs="Times New Roman"/>
+          <w:b/>
+          <w:bCs/>
+          <w:lang w:val="en-US"/>
+        </w:rPr>
+      </w:pPr>
+      <w:r>
+        <w:rPr>
+          <w:rFonts w:ascii="Times New Roman" w:hAnsi="Times New Roman" w:cs="Times New Roman"/>
+          <w:b/>
+          <w:bCs/>
+          <w:noProof/>
+          <w:lang w:val="en-US"/>
+        </w:rPr>
+        <w:drawing>
+          <wp:inline distT="0" distB="0" distL="0" distR="0" wp14:anchorId="79030545" wp14:editId="22C77D93">
+            <wp:extent cx="6368144" cy="1371600"/>
+            <wp:effectExtent l="0" t="0" r="0" b="0"/>
+            <wp:docPr id="16" name="Picture 16" descr="A picture containing application&#10;&#10;Description automatically generated"/>
+            <wp:cNvGraphicFramePr>
+              <a:graphicFrameLocks xmlns:a="http://schemas.openxmlformats.org/drawingml/2006/main" noChangeAspect="1"/>
+            </wp:cNvGraphicFramePr>
+            <a:graphic xmlns:a="http://schemas.openxmlformats.org/drawingml/2006/main">
+              <a:graphicData uri="http://schemas.openxmlformats.org/drawingml/2006/picture">
+                <pic:pic xmlns:pic="http://schemas.openxmlformats.org/drawingml/2006/picture">
+                  <pic:nvPicPr>
+                    <pic:cNvPr id="16" name="Picture 16" descr="A picture containing application&#10;&#10;Description automatically generated"/>
+                    <pic:cNvPicPr/>
+                  </pic:nvPicPr>
+                  <pic:blipFill>
+                    <a:blip r:embed="rId21"/>
+                    <a:stretch>
+                      <a:fillRect/>
+                    </a:stretch>
+                  </pic:blipFill>
+                  <pic:spPr>
+                    <a:xfrm>
+                      <a:off x="0" y="0"/>
+                      <a:ext cx="6410178" cy="1380654"/>
+                    </a:xfrm>
+                    <a:prstGeom prst="rect">
+                      <a:avLst/>
+                    </a:prstGeom>
+                  </pic:spPr>
+                </pic:pic>
+              </a:graphicData>
+            </a:graphic>
+          </wp:inline>
+        </w:drawing>
+      </w:r>
+    </w:p>
+    <w:p>
+      <w:pPr>
+        <w:rPr>
+          <w:rFonts w:ascii="Times New Roman" w:hAnsi="Times New Roman" w:cs="Times New Roman"/>
+          <w:b/>
+          <w:bCs/>
+          <w:lang w:val="en-US"/>
+        </w:rPr>
+      </w:pPr>
+    </w:p>
+    <w:p>
+      <w:pPr>
+        <w:rPr>
+          <w:rFonts w:ascii="Times New Roman" w:hAnsi="Times New Roman" w:cs="Times New Roman"/>
+          <w:b/>
+          <w:bCs/>
+          <w:lang w:val="en-US"/>
+        </w:rPr>
+      </w:pPr>
+    </w:p>
+    <w:p>
+      <w:pPr>
+        <w:rPr>
+          <w:rFonts w:ascii="Times New Roman" w:hAnsi="Times New Roman" w:cs="Times New Roman"/>
+          <w:b/>
+          <w:bCs/>
+          <w:lang w:val="en-US"/>
+        </w:rPr>
+      </w:pPr>
+    </w:p>
+    <w:p>
+      <w:pPr>
+        <w:rPr>
+          <w:rFonts w:ascii="Times New Roman" w:hAnsi="Times New Roman" w:cs="Times New Roman"/>
+          <w:b/>
+          <w:bCs/>
+          <w:lang w:val="en-US"/>
+        </w:rPr>
+      </w:pPr>
+    </w:p>
+    <w:p>
+      <w:pPr>
+        <w:rPr>
+          <w:rFonts w:ascii="Times New Roman" w:hAnsi="Times New Roman" w:cs="Times New Roman"/>
+          <w:b/>
+          <w:bCs/>
+          <w:sz w:val="24"/>
+          <w:szCs w:val="24"/>
+          <w:lang w:val="en-US"/>
+        </w:rPr>
+      </w:pPr>
+      <w:r>
+        <w:rPr>
+          <w:rFonts w:ascii="Times New Roman" w:hAnsi="Times New Roman" w:cs="Times New Roman"/>
+          <w:b/>
+          <w:bCs/>
+          <w:sz w:val="24"/>
+          <w:szCs w:val="24"/>
+          <w:lang w:val="en-US"/>
+        </w:rPr>
+        <w:t xml:space="preserve">QUE 9: In which subjects </w:t>
+      </w:r>
+      <w:proofErr w:type="spellStart"/>
+      <w:r>
+        <w:rPr>
+          <w:rFonts w:ascii="Times New Roman" w:hAnsi="Times New Roman" w:cs="Times New Roman"/>
+          <w:b/>
+          <w:bCs/>
+          <w:sz w:val="24"/>
+          <w:szCs w:val="24"/>
+          <w:lang w:val="en-US"/>
+        </w:rPr>
+        <w:t>Jaynil</w:t>
+      </w:r>
+      <w:proofErr w:type="spellEnd"/>
+      <w:r>
+        <w:rPr>
+          <w:rFonts w:ascii="Times New Roman" w:hAnsi="Times New Roman" w:cs="Times New Roman"/>
+          <w:b/>
+          <w:bCs/>
+          <w:sz w:val="24"/>
+          <w:szCs w:val="24"/>
+          <w:lang w:val="en-US"/>
+        </w:rPr>
+        <w:t xml:space="preserve"> scored grade A?</w:t>
+      </w:r>
+    </w:p>
+    <w:p>
+      <w:pPr>
+        <w:jc w:val="both"/>
+        <w:rPr>
+          <w:rFonts w:ascii="Times New Roman" w:hAnsi="Times New Roman" w:cs="Times New Roman"/>
+          <w:sz w:val="24"/>
+          <w:szCs w:val="24"/>
+          <w:lang w:val="en-US"/>
+        </w:rPr>
+      </w:pPr>
+      <w:r>
+        <w:rPr>
+          <w:rFonts w:ascii="Times New Roman" w:hAnsi="Times New Roman" w:cs="Times New Roman"/>
+          <w:sz w:val="24"/>
+          <w:szCs w:val="24"/>
+          <w:lang w:val="en-US"/>
+        </w:rPr>
+        <w:t xml:space="preserve">In this query, we selected the </w:t>
+      </w:r>
+      <w:r>
+        <w:rPr>
+          <w:rFonts w:ascii="Times New Roman" w:hAnsi="Times New Roman" w:cs="Times New Roman"/>
+          <w:b/>
+          <w:bCs/>
+          <w:sz w:val="24"/>
+          <w:szCs w:val="24"/>
+          <w:lang w:val="en-US"/>
+        </w:rPr>
+        <w:t>list of subjects completed</w:t>
+      </w:r>
+      <w:r>
+        <w:rPr>
+          <w:rFonts w:ascii="Times New Roman" w:hAnsi="Times New Roman" w:cs="Times New Roman"/>
+          <w:sz w:val="24"/>
+          <w:szCs w:val="24"/>
+          <w:lang w:val="en-US"/>
+        </w:rPr>
+        <w:t xml:space="preserve"> by student </w:t>
+      </w:r>
+      <w:proofErr w:type="spellStart"/>
+      <w:r>
+        <w:rPr>
+          <w:rFonts w:ascii="Times New Roman" w:hAnsi="Times New Roman" w:cs="Times New Roman"/>
+          <w:b/>
+          <w:bCs/>
+          <w:sz w:val="24"/>
+          <w:szCs w:val="24"/>
+          <w:lang w:val="en-US"/>
+        </w:rPr>
+        <w:t>Jaynil</w:t>
+      </w:r>
+      <w:proofErr w:type="spellEnd"/>
+      <w:r>
+        <w:rPr>
+          <w:rFonts w:ascii="Times New Roman" w:hAnsi="Times New Roman" w:cs="Times New Roman"/>
+          <w:sz w:val="24"/>
+          <w:szCs w:val="24"/>
+          <w:lang w:val="en-US"/>
+        </w:rPr>
+        <w:t xml:space="preserve"> and has </w:t>
+      </w:r>
+      <w:r>
+        <w:rPr>
+          <w:rFonts w:ascii="Times New Roman" w:hAnsi="Times New Roman" w:cs="Times New Roman"/>
+          <w:b/>
+          <w:bCs/>
+          <w:sz w:val="24"/>
+          <w:szCs w:val="24"/>
+          <w:lang w:val="en-US"/>
+        </w:rPr>
+        <w:t>grade A</w:t>
+      </w:r>
+      <w:r>
+        <w:rPr>
+          <w:rFonts w:ascii="Times New Roman" w:hAnsi="Times New Roman" w:cs="Times New Roman"/>
+          <w:sz w:val="24"/>
+          <w:szCs w:val="24"/>
+          <w:lang w:val="en-US"/>
+        </w:rPr>
+        <w:t xml:space="preserve">. With the use of this selected subject number, we displayed the </w:t>
+      </w:r>
+      <w:r>
+        <w:rPr>
+          <w:rFonts w:ascii="Times New Roman" w:hAnsi="Times New Roman" w:cs="Times New Roman"/>
+          <w:b/>
+          <w:bCs/>
+          <w:sz w:val="24"/>
+          <w:szCs w:val="24"/>
+          <w:lang w:val="en-US"/>
+        </w:rPr>
+        <w:t>name of this subject</w:t>
+      </w:r>
+      <w:r>
+        <w:rPr>
+          <w:rFonts w:ascii="Times New Roman" w:hAnsi="Times New Roman" w:cs="Times New Roman"/>
+          <w:sz w:val="24"/>
+          <w:szCs w:val="24"/>
+          <w:lang w:val="en-US"/>
+        </w:rPr>
+        <w:t xml:space="preserve"> using </w:t>
+      </w:r>
+      <w:r>
+        <w:rPr>
+          <w:rFonts w:ascii="Times New Roman" w:hAnsi="Times New Roman" w:cs="Times New Roman"/>
+          <w:b/>
+          <w:bCs/>
+          <w:sz w:val="24"/>
+          <w:szCs w:val="24"/>
+          <w:lang w:val="en-US"/>
+        </w:rPr>
+        <w:t>FILTER</w:t>
+      </w:r>
+      <w:r>
+        <w:rPr>
+          <w:rFonts w:ascii="Times New Roman" w:hAnsi="Times New Roman" w:cs="Times New Roman"/>
+          <w:sz w:val="24"/>
+          <w:szCs w:val="24"/>
+          <w:lang w:val="en-US"/>
+        </w:rPr>
+        <w:t xml:space="preserve"> and </w:t>
+      </w:r>
+      <w:r>
+        <w:rPr>
+          <w:rFonts w:ascii="Times New Roman" w:hAnsi="Times New Roman" w:cs="Times New Roman"/>
+          <w:b/>
+          <w:bCs/>
+          <w:sz w:val="24"/>
+          <w:szCs w:val="24"/>
+          <w:lang w:val="en-US"/>
+        </w:rPr>
+        <w:t>contains</w:t>
+      </w:r>
+      <w:r>
+        <w:rPr>
+          <w:rFonts w:ascii="Times New Roman" w:hAnsi="Times New Roman" w:cs="Times New Roman"/>
+          <w:sz w:val="24"/>
+          <w:szCs w:val="24"/>
+          <w:lang w:val="en-US"/>
+        </w:rPr>
+        <w:t xml:space="preserve"> keyword.</w:t>
+      </w:r>
+    </w:p>
+    <w:p>
+      <w:pPr>
+        <w:rPr>
+          <w:rFonts w:ascii="Times New Roman" w:hAnsi="Times New Roman" w:cs="Times New Roman"/>
+          <w:b/>
+          <w:bCs/>
+          <w:lang w:val="en-US"/>
+        </w:rPr>
+      </w:pPr>
+      <w:r>
+        <w:rPr>
+          <w:rFonts w:ascii="Times New Roman" w:hAnsi="Times New Roman" w:cs="Times New Roman"/>
+          <w:b/>
+          <w:bCs/>
+          <w:noProof/>
+          <w:lang w:val="en-US"/>
+        </w:rPr>
+        <w:drawing>
+          <wp:inline distT="0" distB="0" distL="0" distR="0" wp14:anchorId="61B41A70" wp14:editId="4ABD6FFF">
+            <wp:extent cx="2624544" cy="1795463"/>
+            <wp:effectExtent l="0" t="0" r="4445" b="0"/>
+            <wp:docPr id="17" name="Picture 17" descr="A picture containing timeline&#10;&#10;Description automatically generated"/>
+            <wp:cNvGraphicFramePr>
+              <a:graphicFrameLocks xmlns:a="http://schemas.openxmlformats.org/drawingml/2006/main" noChangeAspect="1"/>
+            </wp:cNvGraphicFramePr>
+            <a:graphic xmlns:a="http://schemas.openxmlformats.org/drawingml/2006/main">
+              <a:graphicData uri="http://schemas.openxmlformats.org/drawingml/2006/picture">
+                <pic:pic xmlns:pic="http://schemas.openxmlformats.org/drawingml/2006/picture">
+                  <pic:nvPicPr>
+                    <pic:cNvPr id="17" name="Picture 17" descr="A picture containing timeline&#10;&#10;Description automatically generated"/>
+                    <pic:cNvPicPr/>
+                  </pic:nvPicPr>
+                  <pic:blipFill>
+                    <a:blip r:embed="rId22"/>
+                    <a:stretch>
+                      <a:fillRect/>
+                    </a:stretch>
+                  </pic:blipFill>
+                  <pic:spPr>
+                    <a:xfrm>
+                      <a:off x="0" y="0"/>
+                      <a:ext cx="2631502" cy="1800223"/>
+                    </a:xfrm>
+                    <a:prstGeom prst="rect">
+                      <a:avLst/>
+                    </a:prstGeom>
+                  </pic:spPr>
+                </pic:pic>
+              </a:graphicData>
+            </a:graphic>
+          </wp:inline>
+        </w:drawing>
+      </w:r>
+    </w:p>
+    <w:p>
+      <w:pPr>
+        <w:rPr>
+          <w:rFonts w:ascii="Times New Roman" w:hAnsi="Times New Roman" w:cs="Times New Roman"/>
+          <w:b/>
+          <w:bCs/>
+          <w:sz w:val="24"/>
+          <w:szCs w:val="24"/>
+          <w:lang w:val="en-US"/>
+        </w:rPr>
+      </w:pPr>
+      <w:r>
+        <w:rPr>
+          <w:rFonts w:ascii="Times New Roman" w:hAnsi="Times New Roman" w:cs="Times New Roman"/>
+          <w:b/>
+          <w:bCs/>
+          <w:sz w:val="24"/>
+          <w:szCs w:val="24"/>
+          <w:lang w:val="en-US"/>
+        </w:rPr>
+        <w:t>Output</w:t>
+      </w:r>
+      <w:r>
+        <w:rPr>
+          <w:rFonts w:ascii="Times New Roman" w:hAnsi="Times New Roman" w:cs="Times New Roman"/>
+          <w:b/>
+          <w:bCs/>
+          <w:sz w:val="24"/>
+          <w:szCs w:val="24"/>
+          <w:lang w:val="en-US"/>
+        </w:rPr>
+        <w:t>:</w:t>
+      </w:r>
+    </w:p>
+    <w:p>
+      <w:pPr>
+        <w:rPr>
+          <w:rFonts w:ascii="Times New Roman" w:hAnsi="Times New Roman" w:cs="Times New Roman"/>
+          <w:b/>
+          <w:bCs/>
+          <w:lang w:val="en-US"/>
+        </w:rPr>
+      </w:pPr>
+      <w:r>
+        <w:rPr>
+          <w:rFonts w:ascii="Times New Roman" w:hAnsi="Times New Roman" w:cs="Times New Roman"/>
+          <w:b/>
+          <w:bCs/>
+          <w:noProof/>
+          <w:lang w:val="en-US"/>
+        </w:rPr>
+        <w:drawing>
+          <wp:inline distT="0" distB="0" distL="0" distR="0" wp14:anchorId="6ECD6DBD" wp14:editId="15D4233B">
+            <wp:extent cx="2400300" cy="409928"/>
+            <wp:effectExtent l="0" t="0" r="0" b="9525"/>
+            <wp:docPr id="18" name="Picture 18" descr="Graphical user interface&#10;&#10;Description automatically generated with low confidence"/>
+            <wp:cNvGraphicFramePr>
+              <a:graphicFrameLocks xmlns:a="http://schemas.openxmlformats.org/drawingml/2006/main" noChangeAspect="1"/>
+            </wp:cNvGraphicFramePr>
+            <a:graphic xmlns:a="http://schemas.openxmlformats.org/drawingml/2006/main">
+              <a:graphicData uri="http://schemas.openxmlformats.org/drawingml/2006/picture">
+                <pic:pic xmlns:pic="http://schemas.openxmlformats.org/drawingml/2006/picture">
+                  <pic:nvPicPr>
+                    <pic:cNvPr id="18" name="Picture 18" descr="Graphical user interface&#10;&#10;Description automatically generated with low confidence"/>
+                    <pic:cNvPicPr/>
+                  </pic:nvPicPr>
+                  <pic:blipFill>
+                    <a:blip r:embed="rId23"/>
+                    <a:stretch>
+                      <a:fillRect/>
+                    </a:stretch>
+                  </pic:blipFill>
+                  <pic:spPr>
+                    <a:xfrm>
+                      <a:off x="0" y="0"/>
+                      <a:ext cx="2412285" cy="411975"/>
+                    </a:xfrm>
+                    <a:prstGeom prst="rect">
+                      <a:avLst/>
+                    </a:prstGeom>
+                  </pic:spPr>
+                </pic:pic>
+              </a:graphicData>
+            </a:graphic>
+          </wp:inline>
+        </w:drawing>
+      </w:r>
+    </w:p>
+    <w:p>
+      <w:pPr>
+        <w:rPr>
+          <w:rFonts w:ascii="Times New Roman" w:hAnsi="Times New Roman" w:cs="Times New Roman"/>
+          <w:b/>
+          <w:bCs/>
+          <w:lang w:val="en-US"/>
+        </w:rPr>
+      </w:pPr>
+    </w:p>
+    <w:p>
+      <w:pPr>
+        <w:rPr>
+          <w:rFonts w:ascii="Times New Roman" w:hAnsi="Times New Roman" w:cs="Times New Roman"/>
+          <w:b/>
+          <w:bCs/>
+          <w:sz w:val="24"/>
+          <w:szCs w:val="24"/>
+          <w:lang w:val="en-US"/>
+        </w:rPr>
+      </w:pPr>
+      <w:r>
+        <w:rPr>
+          <w:rFonts w:ascii="Times New Roman" w:hAnsi="Times New Roman" w:cs="Times New Roman"/>
+          <w:b/>
+          <w:bCs/>
+          <w:sz w:val="24"/>
+          <w:szCs w:val="24"/>
+          <w:lang w:val="en-US"/>
+        </w:rPr>
+        <w:t>QUE 10: Which lecture covers "SPARQL"?</w:t>
+      </w:r>
+    </w:p>
+    <w:p>
+      <w:pPr>
+        <w:rPr>
+          <w:rFonts w:ascii="Times New Roman" w:hAnsi="Times New Roman" w:cs="Times New Roman"/>
+          <w:sz w:val="24"/>
+          <w:szCs w:val="24"/>
+          <w:lang w:val="en-US"/>
+        </w:rPr>
+      </w:pPr>
+      <w:r>
+        <w:rPr>
+          <w:rFonts w:ascii="Times New Roman" w:hAnsi="Times New Roman" w:cs="Times New Roman"/>
+          <w:sz w:val="24"/>
+          <w:szCs w:val="24"/>
+          <w:lang w:val="en-US"/>
+        </w:rPr>
+        <w:t xml:space="preserve">In this query, we selected the lectures in which </w:t>
+      </w:r>
+      <w:r>
+        <w:rPr>
+          <w:rFonts w:ascii="Times New Roman" w:hAnsi="Times New Roman" w:cs="Times New Roman"/>
+          <w:b/>
+          <w:bCs/>
+          <w:sz w:val="24"/>
+          <w:szCs w:val="24"/>
+          <w:lang w:val="en-US"/>
+        </w:rPr>
+        <w:t>SPARQL</w:t>
+      </w:r>
+      <w:r>
+        <w:rPr>
+          <w:rFonts w:ascii="Times New Roman" w:hAnsi="Times New Roman" w:cs="Times New Roman"/>
+          <w:sz w:val="24"/>
+          <w:szCs w:val="24"/>
+          <w:lang w:val="en-US"/>
+        </w:rPr>
+        <w:t xml:space="preserve"> topis is </w:t>
+      </w:r>
+      <w:r>
+        <w:rPr>
+          <w:rFonts w:ascii="Times New Roman" w:hAnsi="Times New Roman" w:cs="Times New Roman"/>
+          <w:b/>
+          <w:bCs/>
+          <w:sz w:val="24"/>
+          <w:szCs w:val="24"/>
+          <w:lang w:val="en-US"/>
+        </w:rPr>
+        <w:t>covered</w:t>
+      </w:r>
+      <w:r>
+        <w:rPr>
+          <w:rFonts w:ascii="Times New Roman" w:hAnsi="Times New Roman" w:cs="Times New Roman"/>
+          <w:sz w:val="24"/>
+          <w:szCs w:val="24"/>
+          <w:lang w:val="en-US"/>
+        </w:rPr>
+        <w:t xml:space="preserve"> and displayed the </w:t>
+      </w:r>
+      <w:r>
+        <w:rPr>
+          <w:rFonts w:ascii="Times New Roman" w:hAnsi="Times New Roman" w:cs="Times New Roman"/>
+          <w:b/>
+          <w:bCs/>
+          <w:sz w:val="24"/>
+          <w:szCs w:val="24"/>
+          <w:lang w:val="en-US"/>
+        </w:rPr>
+        <w:t>name</w:t>
+      </w:r>
+      <w:r>
+        <w:rPr>
+          <w:rFonts w:ascii="Times New Roman" w:hAnsi="Times New Roman" w:cs="Times New Roman"/>
+          <w:sz w:val="24"/>
+          <w:szCs w:val="24"/>
+          <w:lang w:val="en-US"/>
+        </w:rPr>
+        <w:t xml:space="preserve"> of this lectures.</w:t>
+      </w:r>
+    </w:p>
+    <w:p>
+      <w:pPr>
+        <w:rPr>
+          <w:rFonts w:ascii="Times New Roman" w:hAnsi="Times New Roman" w:cs="Times New Roman"/>
+          <w:b/>
+          <w:bCs/>
+          <w:lang w:val="en-US"/>
+        </w:rPr>
+      </w:pPr>
+      <w:r>
+        <w:rPr>
+          <w:rFonts w:ascii="Times New Roman" w:hAnsi="Times New Roman" w:cs="Times New Roman"/>
+          <w:b/>
+          <w:bCs/>
+          <w:noProof/>
+          <w:lang w:val="en-US"/>
+        </w:rPr>
+        <w:drawing>
+          <wp:inline distT="0" distB="0" distL="0" distR="0" wp14:anchorId="145A4EE7" wp14:editId="1AE8339E">
+            <wp:extent cx="2438400" cy="958788"/>
+            <wp:effectExtent l="0" t="0" r="0" b="0"/>
+            <wp:docPr id="19" name="Picture 19" descr="Text&#10;&#10;Description automatically generated"/>
+            <wp:cNvGraphicFramePr>
+              <a:graphicFrameLocks xmlns:a="http://schemas.openxmlformats.org/drawingml/2006/main" noChangeAspect="1"/>
+            </wp:cNvGraphicFramePr>
+            <a:graphic xmlns:a="http://schemas.openxmlformats.org/drawingml/2006/main">
+              <a:graphicData uri="http://schemas.openxmlformats.org/drawingml/2006/picture">
+                <pic:pic xmlns:pic="http://schemas.openxmlformats.org/drawingml/2006/picture">
+                  <pic:nvPicPr>
+                    <pic:cNvPr id="19" name="Picture 19" descr="Text&#10;&#10;Description automatically generated"/>
+                    <pic:cNvPicPr/>
+                  </pic:nvPicPr>
+                  <pic:blipFill>
+                    <a:blip r:embed="rId24"/>
+                    <a:stretch>
+                      <a:fillRect/>
+                    </a:stretch>
+                  </pic:blipFill>
+                  <pic:spPr>
+                    <a:xfrm>
+                      <a:off x="0" y="0"/>
+                      <a:ext cx="2452063" cy="964160"/>
+                    </a:xfrm>
+                    <a:prstGeom prst="rect">
+                      <a:avLst/>
+                    </a:prstGeom>
+                  </pic:spPr>
+                </pic:pic>
+              </a:graphicData>
+            </a:graphic>
+          </wp:inline>
+        </w:drawing>
+      </w:r>
+    </w:p>
+    <w:p>
+      <w:pPr>
+        <w:rPr>
+          <w:rFonts w:ascii="Times New Roman" w:hAnsi="Times New Roman" w:cs="Times New Roman"/>
+          <w:b/>
+          <w:bCs/>
+          <w:sz w:val="24"/>
+          <w:szCs w:val="24"/>
+          <w:lang w:val="en-US"/>
+        </w:rPr>
+      </w:pPr>
+      <w:r>
+        <w:rPr>
+          <w:rFonts w:ascii="Times New Roman" w:hAnsi="Times New Roman" w:cs="Times New Roman"/>
+          <w:b/>
+          <w:bCs/>
+          <w:sz w:val="24"/>
+          <w:szCs w:val="24"/>
+          <w:lang w:val="en-US"/>
+        </w:rPr>
+        <w:t>Output</w:t>
+      </w:r>
+      <w:r>
+        <w:rPr>
+          <w:rFonts w:ascii="Times New Roman" w:hAnsi="Times New Roman" w:cs="Times New Roman"/>
+          <w:b/>
+          <w:bCs/>
+          <w:sz w:val="24"/>
+          <w:szCs w:val="24"/>
+          <w:lang w:val="en-US"/>
+        </w:rPr>
+        <w:t>:</w:t>
+      </w:r>
+    </w:p>
+    <w:p>
+      <w:pPr>
+        <w:rPr>
+          <w:rFonts w:ascii="Times New Roman" w:hAnsi="Times New Roman" w:cs="Times New Roman"/>
+          <w:b/>
+          <w:bCs/>
+          <w:lang w:val="en-US"/>
+        </w:rPr>
+      </w:pPr>
+      <w:r>
+        <w:rPr>
+          <w:rFonts w:ascii="Times New Roman" w:hAnsi="Times New Roman" w:cs="Times New Roman"/>
+          <w:b/>
+          <w:bCs/>
+          <w:noProof/>
+          <w:lang w:val="en-US"/>
+        </w:rPr>
+        <w:drawing>
+          <wp:inline distT="0" distB="0" distL="0" distR="0" wp14:anchorId="5CCF1CD5" wp14:editId="7831EE6A">
+            <wp:extent cx="3154594" cy="738187"/>
+            <wp:effectExtent l="0" t="0" r="8255" b="5080"/>
+            <wp:docPr id="20" name="Picture 20" descr="Graphical user interface, text, application&#10;&#10;Description automatically generated"/>
+            <wp:cNvGraphicFramePr>
+              <a:graphicFrameLocks xmlns:a="http://schemas.openxmlformats.org/drawingml/2006/main" noChangeAspect="1"/>
+            </wp:cNvGraphicFramePr>
+            <a:graphic xmlns:a="http://schemas.openxmlformats.org/drawingml/2006/main">
+              <a:graphicData uri="http://schemas.openxmlformats.org/drawingml/2006/picture">
+                <pic:pic xmlns:pic="http://schemas.openxmlformats.org/drawingml/2006/picture">
+                  <pic:nvPicPr>
+                    <pic:cNvPr id="20" name="Picture 20" descr="Graphical user interface, text, application&#10;&#10;Description automatically generated"/>
+                    <pic:cNvPicPr/>
+                  </pic:nvPicPr>
+                  <pic:blipFill>
+                    <a:blip r:embed="rId25"/>
+                    <a:stretch>
+                      <a:fillRect/>
+                    </a:stretch>
+                  </pic:blipFill>
+                  <pic:spPr>
+                    <a:xfrm>
+                      <a:off x="0" y="0"/>
+                      <a:ext cx="3162093" cy="739942"/>
+                    </a:xfrm>
+                    <a:prstGeom prst="rect">
+                      <a:avLst/>
+                    </a:prstGeom>
+                  </pic:spPr>
+                </pic:pic>
+              </a:graphicData>
+            </a:graphic>
+          </wp:inline>
+        </w:drawing>
+      </w:r>
+    </w:p>
+    <w:p>
+      <w:pPr>
+        <w:rPr>
+          <w:rFonts w:ascii="Times New Roman" w:hAnsi="Times New Roman" w:cs="Times New Roman"/>
+          <w:b/>
+          <w:bCs/>
+          <w:lang w:val="en-US"/>
+        </w:rPr>
+      </w:pPr>
+    </w:p>
+    <w:p>
+      <w:pPr>
+        <w:rPr>
+          <w:rFonts w:ascii="Times New Roman" w:hAnsi="Times New Roman" w:cs="Times New Roman"/>
+          <w:b/>
+          <w:bCs/>
+          <w:lang w:val="en-US"/>
         </w:rPr>
       </w:pPr>
     </w:p>
@@ -422,8 +4113,8 @@
       </w:pPr>
     </w:p>
     <w:sectPr>
-      <w:headerReference w:type="default" r:id="rId6"/>
-      <w:footerReference w:type="default" r:id="rId7"/>
+      <w:headerReference w:type="default" r:id="rId26"/>
+      <w:footerReference w:type="default" r:id="rId27"/>
       <w:pgSz w:w="12240" w:h="15840"/>
       <w:pgMar w:top="1440" w:right="1440" w:bottom="1440" w:left="1440" w:header="708" w:footer="708" w:gutter="0"/>
       <w:cols w:space="708"/>
@@ -665,6 +4356,7 @@
       </w:rPr>
       <w:ptab w:relativeTo="margin" w:alignment="center" w:leader="none"/>
     </w:r>
+    <w:proofErr w:type="spellStart"/>
     <w:r>
       <w:rPr>
         <w:rFonts w:ascii="Times New Roman" w:hAnsi="Times New Roman" w:cs="Times New Roman"/>
@@ -673,8 +4365,19 @@
         <w:sz w:val="32"/>
         <w:szCs w:val="32"/>
       </w:rPr>
-      <w:t>Chatbot</w:t>
+      <w:t>Uni</w:t>
     </w:r>
+    <w:r>
+      <w:rPr>
+        <w:rFonts w:ascii="Times New Roman" w:hAnsi="Times New Roman" w:cs="Times New Roman"/>
+        <w:b/>
+        <w:bCs/>
+        <w:sz w:val="32"/>
+        <w:szCs w:val="32"/>
+      </w:rPr>
+      <w:t>bot</w:t>
+    </w:r>
+    <w:proofErr w:type="spellEnd"/>
     <w:r>
       <w:rPr>
         <w:rFonts w:ascii="Times New Roman" w:hAnsi="Times New Roman" w:cs="Times New Roman"/>
@@ -1169,6 +4872,29 @@
     <w:uiPriority w:val="99"/>
     <w:rsid w:val="00857DE2"/>
   </w:style>
+  <w:style w:type="character" w:styleId="Hyperlink">
+    <w:name w:val="Hyperlink"/>
+    <w:basedOn w:val="DefaultParagraphFont"/>
+    <w:uiPriority w:val="99"/>
+    <w:unhideWhenUsed/>
+    <w:rsid w:val="00D51BB4"/>
+    <w:rPr>
+      <w:color w:val="0563C1" w:themeColor="hyperlink"/>
+      <w:u w:val="single"/>
+    </w:rPr>
+  </w:style>
+  <w:style w:type="character" w:styleId="UnresolvedMention">
+    <w:name w:val="Unresolved Mention"/>
+    <w:basedOn w:val="DefaultParagraphFont"/>
+    <w:uiPriority w:val="99"/>
+    <w:semiHidden/>
+    <w:unhideWhenUsed/>
+    <w:rsid w:val="00D51BB4"/>
+    <w:rPr>
+      <w:color w:val="605E5C"/>
+      <w:shd w:val="clear" w:color="auto" w:fill="E1DFDD"/>
+    </w:rPr>
+  </w:style>
 </w:styles>
 </file>
 

</xml_diff>